<commit_message>
Lab_2 final documents added and completed.
</commit_message>
<xml_diff>
--- a/Week_5/CS365_Midterm_Study_Guide_Completed.docx
+++ b/Week_5/CS365_Midterm_Study_Guide_Completed.docx
@@ -106,6 +106,7 @@
       </w:pPr>
       <w:r>
         <w:rPr>
+          <w:rFonts w:ascii="Helvetica" w:hAnsi="Helvetica"/>
           <w:color w:val="FF0000"/>
         </w:rPr>
         <w:t>A program that manages a computer’s hardware. Acts as intermediary between user and computer hardware.</w:t>
@@ -342,21 +343,28 @@
       <w:r>
         <w:rPr>
           <w:rFonts w:ascii="Helvetica" w:hAnsi="Helvetica"/>
-          <w:color w:val="FF0000"/>
-          <w:lang w:eastAsia="en-US"/>
-        </w:rPr>
-        <w:t xml:space="preserve">Registers: memory for </w:t>
-      </w:r>
-      <w:proofErr w:type="gramStart"/>
-      <w:r>
-        <w:rPr>
-          <w:rFonts w:ascii="Helvetica" w:hAnsi="Helvetica"/>
-          <w:color w:val="FF0000"/>
-          <w:lang w:eastAsia="en-US"/>
-        </w:rPr>
-        <w:t>instructions(</w:t>
-      </w:r>
-      <w:proofErr w:type="gramEnd"/>
+          <w:b/>
+          <w:color w:val="FF0000"/>
+          <w:lang w:eastAsia="en-US"/>
+        </w:rPr>
+        <w:t>Registers:</w:t>
+      </w:r>
+      <w:r>
+        <w:rPr>
+          <w:rFonts w:ascii="Helvetica" w:hAnsi="Helvetica"/>
+          <w:color w:val="FF0000"/>
+          <w:lang w:eastAsia="en-US"/>
+        </w:rPr>
+        <w:t xml:space="preserve"> memory for </w:t>
+      </w:r>
+      <w:r>
+        <w:rPr>
+          <w:rFonts w:ascii="Helvetica" w:hAnsi="Helvetica"/>
+          <w:color w:val="FF0000"/>
+          <w:lang w:eastAsia="en-US"/>
+        </w:rPr>
+        <w:t>instructions (</w:t>
+      </w:r>
       <w:r>
         <w:rPr>
           <w:rFonts w:ascii="Helvetica" w:hAnsi="Helvetica"/>
@@ -385,10 +393,19 @@
       <w:r>
         <w:rPr>
           <w:rFonts w:ascii="Helvetica" w:hAnsi="Helvetica"/>
-          <w:color w:val="FF0000"/>
-          <w:lang w:eastAsia="en-US"/>
-        </w:rPr>
-        <w:t>Cache: Memory used between registers and main memory (</w:t>
+          <w:b/>
+          <w:color w:val="FF0000"/>
+          <w:lang w:eastAsia="en-US"/>
+        </w:rPr>
+        <w:t>Cache:</w:t>
+      </w:r>
+      <w:r>
+        <w:rPr>
+          <w:rFonts w:ascii="Helvetica" w:hAnsi="Helvetica"/>
+          <w:color w:val="FF0000"/>
+          <w:lang w:eastAsia="en-US"/>
+        </w:rPr>
+        <w:t xml:space="preserve"> Memory used between registers and main memory (</w:t>
       </w:r>
       <w:r>
         <w:rPr>
@@ -418,27 +435,45 @@
       <w:r>
         <w:rPr>
           <w:rFonts w:ascii="Helvetica" w:hAnsi="Helvetica"/>
-          <w:color w:val="FF0000"/>
-          <w:lang w:eastAsia="en-US"/>
-        </w:rPr>
-        <w:t>Main Memory: Data storage for quick access by CPU.</w:t>
-      </w:r>
-    </w:p>
-    <w:p>
-      <w:pPr>
-        <w:rPr>
-          <w:rFonts w:ascii="Helvetica" w:hAnsi="Helvetica"/>
-          <w:color w:val="FF0000"/>
-          <w:lang w:eastAsia="en-US"/>
-        </w:rPr>
-      </w:pPr>
-      <w:r>
-        <w:rPr>
-          <w:rFonts w:ascii="Helvetica" w:hAnsi="Helvetica"/>
-          <w:color w:val="FF0000"/>
-          <w:lang w:eastAsia="en-US"/>
-        </w:rPr>
-        <w:t xml:space="preserve">Solid State Memory: Faster than Magnetic disks. Slower than DRAM but needs no power. </w:t>
+          <w:b/>
+          <w:color w:val="FF0000"/>
+          <w:lang w:eastAsia="en-US"/>
+        </w:rPr>
+        <w:t>Main Memory:</w:t>
+      </w:r>
+      <w:r>
+        <w:rPr>
+          <w:rFonts w:ascii="Helvetica" w:hAnsi="Helvetica"/>
+          <w:color w:val="FF0000"/>
+          <w:lang w:eastAsia="en-US"/>
+        </w:rPr>
+        <w:t xml:space="preserve"> Data storage for quick access by CPU.</w:t>
+      </w:r>
+    </w:p>
+    <w:p>
+      <w:pPr>
+        <w:rPr>
+          <w:rFonts w:ascii="Helvetica" w:hAnsi="Helvetica"/>
+          <w:color w:val="FF0000"/>
+          <w:lang w:eastAsia="en-US"/>
+        </w:rPr>
+      </w:pPr>
+      <w:r>
+        <w:rPr>
+          <w:rFonts w:ascii="Helvetica" w:hAnsi="Helvetica"/>
+          <w:b/>
+          <w:color w:val="FF0000"/>
+          <w:lang w:eastAsia="en-US"/>
+        </w:rPr>
+        <w:t>Solid State Memory</w:t>
+      </w:r>
+      <w:r>
+        <w:rPr>
+          <w:rFonts w:ascii="Helvetica" w:hAnsi="Helvetica"/>
+          <w:color w:val="FF0000"/>
+          <w:lang w:eastAsia="en-US"/>
+        </w:rPr>
+        <w:t xml:space="preserve">: Faster than Magnetic disks. Slower than DRAM but needs no power. </w:t>
       </w:r>
       <w:r>
         <w:rPr>
@@ -468,10 +503,19 @@
       <w:r>
         <w:rPr>
           <w:rFonts w:ascii="Helvetica" w:hAnsi="Helvetica"/>
-          <w:color w:val="FF0000"/>
-          <w:lang w:eastAsia="en-US"/>
-        </w:rPr>
-        <w:t xml:space="preserve">Magnetic Disk: </w:t>
+          <w:b/>
+          <w:color w:val="FF0000"/>
+          <w:lang w:eastAsia="en-US"/>
+        </w:rPr>
+        <w:t>Magnetic Disk</w:t>
+      </w:r>
+      <w:r>
+        <w:rPr>
+          <w:rFonts w:ascii="Helvetica" w:hAnsi="Helvetica"/>
+          <w:color w:val="FF0000"/>
+          <w:lang w:eastAsia="en-US"/>
+        </w:rPr>
+        <w:t xml:space="preserve">: </w:t>
       </w:r>
       <w:proofErr w:type="spellStart"/>
       <w:r>
@@ -503,27 +547,45 @@
       <w:r>
         <w:rPr>
           <w:rFonts w:ascii="Helvetica" w:hAnsi="Helvetica"/>
-          <w:color w:val="FF0000"/>
-          <w:lang w:eastAsia="en-US"/>
-        </w:rPr>
-        <w:t>Optical: Cd &amp; DVD</w:t>
-      </w:r>
-    </w:p>
-    <w:p>
-      <w:pPr>
-        <w:rPr>
-          <w:rFonts w:ascii="Helvetica" w:hAnsi="Helvetica"/>
-          <w:color w:val="FF0000"/>
-          <w:lang w:eastAsia="en-US"/>
-        </w:rPr>
-      </w:pPr>
-      <w:r>
-        <w:rPr>
-          <w:rFonts w:ascii="Helvetica" w:hAnsi="Helvetica"/>
-          <w:color w:val="FF0000"/>
-          <w:lang w:eastAsia="en-US"/>
-        </w:rPr>
-        <w:t>DMA: Blocks of Data from buffer storage go directly to main memory without CPU intervention. Interrupt is generated per block opposed to per byte.</w:t>
+          <w:b/>
+          <w:color w:val="FF0000"/>
+          <w:lang w:eastAsia="en-US"/>
+        </w:rPr>
+        <w:t>Optical:</w:t>
+      </w:r>
+      <w:r>
+        <w:rPr>
+          <w:rFonts w:ascii="Helvetica" w:hAnsi="Helvetica"/>
+          <w:color w:val="FF0000"/>
+          <w:lang w:eastAsia="en-US"/>
+        </w:rPr>
+        <w:t xml:space="preserve"> Cd &amp; DVD</w:t>
+      </w:r>
+    </w:p>
+    <w:p>
+      <w:pPr>
+        <w:rPr>
+          <w:rFonts w:ascii="Helvetica" w:hAnsi="Helvetica"/>
+          <w:color w:val="FF0000"/>
+          <w:lang w:eastAsia="en-US"/>
+        </w:rPr>
+      </w:pPr>
+      <w:r>
+        <w:rPr>
+          <w:rFonts w:ascii="Helvetica" w:hAnsi="Helvetica"/>
+          <w:b/>
+          <w:color w:val="FF0000"/>
+          <w:lang w:eastAsia="en-US"/>
+        </w:rPr>
+        <w:t>DMA:</w:t>
+      </w:r>
+      <w:r>
+        <w:rPr>
+          <w:rFonts w:ascii="Helvetica" w:hAnsi="Helvetica"/>
+          <w:color w:val="FF0000"/>
+          <w:lang w:eastAsia="en-US"/>
+        </w:rPr>
+        <w:t xml:space="preserve"> Blocks of Data from buffer storage go directly to main memory without CPU intervention. Interrupt is generated per block opposed to per byte.</w:t>
       </w:r>
     </w:p>
     <w:p>
@@ -561,6 +623,7 @@
       <w:r>
         <w:rPr>
           <w:rFonts w:ascii="Helvetica" w:hAnsi="Helvetica"/>
+          <w:b/>
           <w:color w:val="FF0000"/>
           <w:lang w:eastAsia="en-US"/>
         </w:rPr>
@@ -569,30 +632,173 @@
       <w:r>
         <w:rPr>
           <w:rFonts w:ascii="Helvetica" w:hAnsi="Helvetica"/>
+          <w:b/>
           <w:color w:val="FF0000"/>
           <w:lang w:eastAsia="en-US"/>
         </w:rPr>
         <w:t>:</w:t>
       </w:r>
-    </w:p>
-    <w:p>
-      <w:pPr>
-        <w:rPr>
-          <w:rFonts w:ascii="Helvetica" w:hAnsi="Helvetica"/>
-          <w:color w:val="FF0000"/>
-          <w:lang w:eastAsia="en-US"/>
-        </w:rPr>
-      </w:pPr>
-      <w:bookmarkStart w:id="0" w:name="_GoBack"/>
-      <w:bookmarkEnd w:id="0"/>
-    </w:p>
-    <w:p>
-      <w:pPr>
-        <w:rPr>
-          <w:rFonts w:ascii="Helvetica" w:hAnsi="Helvetica"/>
-          <w:color w:val="FF0000"/>
-        </w:rPr>
-      </w:pPr>
+      <w:r>
+        <w:rPr>
+          <w:rFonts w:ascii="Helvetica" w:hAnsi="Helvetica"/>
+          <w:color w:val="FF0000"/>
+          <w:lang w:eastAsia="en-US"/>
+        </w:rPr>
+        <w:t xml:space="preserve"> Has each processor assigned to specific task</w:t>
+      </w:r>
+      <w:r>
+        <w:rPr>
+          <w:rFonts w:ascii="Helvetica" w:hAnsi="Helvetica"/>
+          <w:color w:val="FF0000"/>
+          <w:lang w:eastAsia="en-US"/>
+        </w:rPr>
+        <w:t>.</w:t>
+      </w:r>
+    </w:p>
+    <w:p>
+      <w:pPr>
+        <w:rPr>
+          <w:rFonts w:ascii="Helvetica" w:hAnsi="Helvetica"/>
+          <w:color w:val="FF0000"/>
+          <w:lang w:eastAsia="en-US"/>
+        </w:rPr>
+      </w:pPr>
+      <w:r>
+        <w:rPr>
+          <w:rFonts w:ascii="Helvetica" w:hAnsi="Helvetica"/>
+          <w:b/>
+          <w:color w:val="FF0000"/>
+          <w:lang w:eastAsia="en-US"/>
+        </w:rPr>
+        <w:t>Symmetric Multiprocessing:</w:t>
+      </w:r>
+      <w:r>
+        <w:rPr>
+          <w:rFonts w:ascii="Helvetica" w:hAnsi="Helvetica"/>
+          <w:color w:val="FF0000"/>
+          <w:lang w:eastAsia="en-US"/>
+        </w:rPr>
+        <w:t xml:space="preserve"> Has </w:t>
+      </w:r>
+      <w:r>
+        <w:rPr>
+          <w:rFonts w:ascii="Helvetica" w:hAnsi="Helvetica"/>
+          <w:color w:val="FF0000"/>
+          <w:lang w:eastAsia="en-US"/>
+        </w:rPr>
+        <w:t>each processor perform all tasks.</w:t>
+      </w:r>
+    </w:p>
+    <w:p>
+      <w:pPr>
+        <w:rPr>
+          <w:rFonts w:ascii="Helvetica" w:hAnsi="Helvetica"/>
+          <w:color w:val="FF0000"/>
+          <w:lang w:eastAsia="en-US"/>
+        </w:rPr>
+      </w:pPr>
+      <w:r>
+        <w:rPr>
+          <w:rFonts w:ascii="Helvetica" w:hAnsi="Helvetica"/>
+          <w:b/>
+          <w:color w:val="FF0000"/>
+          <w:lang w:eastAsia="en-US"/>
+        </w:rPr>
+        <w:t>Multicore</w:t>
+      </w:r>
+      <w:r>
+        <w:rPr>
+          <w:rFonts w:ascii="Helvetica" w:hAnsi="Helvetica"/>
+          <w:b/>
+          <w:color w:val="FF0000"/>
+          <w:lang w:eastAsia="en-US"/>
+        </w:rPr>
+        <w:t>:</w:t>
+      </w:r>
+      <w:r>
+        <w:rPr>
+          <w:rFonts w:ascii="Helvetica" w:hAnsi="Helvetica"/>
+          <w:color w:val="FF0000"/>
+          <w:lang w:eastAsia="en-US"/>
+        </w:rPr>
+        <w:t xml:space="preserve"> Multiple cores in one chip.</w:t>
+      </w:r>
+      <w:r>
+        <w:rPr>
+          <w:rFonts w:ascii="Helvetica" w:hAnsi="Helvetica"/>
+          <w:color w:val="FF0000"/>
+          <w:lang w:eastAsia="en-US"/>
+        </w:rPr>
+        <w:t xml:space="preserve"> Is a type of </w:t>
+      </w:r>
+      <w:proofErr w:type="gramStart"/>
+      <w:r>
+        <w:rPr>
+          <w:rFonts w:ascii="Helvetica" w:hAnsi="Helvetica"/>
+          <w:color w:val="FF0000"/>
+          <w:lang w:eastAsia="en-US"/>
+        </w:rPr>
+        <w:t>multiprocessor.</w:t>
+      </w:r>
+      <w:proofErr w:type="gramEnd"/>
+    </w:p>
+    <w:p>
+      <w:pPr>
+        <w:rPr>
+          <w:rFonts w:ascii="Helvetica" w:hAnsi="Helvetica"/>
+          <w:color w:val="FF0000"/>
+          <w:lang w:eastAsia="en-US"/>
+        </w:rPr>
+      </w:pPr>
+      <w:r>
+        <w:rPr>
+          <w:rFonts w:ascii="Helvetica" w:hAnsi="Helvetica"/>
+          <w:b/>
+          <w:color w:val="FF0000"/>
+          <w:lang w:eastAsia="en-US"/>
+        </w:rPr>
+        <w:t>Cluster:</w:t>
+      </w:r>
+      <w:r>
+        <w:rPr>
+          <w:rFonts w:ascii="Helvetica" w:hAnsi="Helvetica"/>
+          <w:color w:val="FF0000"/>
+          <w:lang w:eastAsia="en-US"/>
+        </w:rPr>
+        <w:t xml:space="preserve"> </w:t>
+      </w:r>
+      <w:r>
+        <w:rPr>
+          <w:rFonts w:ascii="Helvetica" w:hAnsi="Helvetica"/>
+          <w:color w:val="FF0000"/>
+          <w:lang w:eastAsia="en-US"/>
+        </w:rPr>
+        <w:t>Composed of two or more individual systems,</w:t>
+      </w:r>
+      <w:r>
+        <w:rPr>
+          <w:rFonts w:ascii="Helvetica" w:hAnsi="Helvetica"/>
+          <w:color w:val="FF0000"/>
+          <w:lang w:eastAsia="en-US"/>
+        </w:rPr>
+        <w:t xml:space="preserve"> </w:t>
+      </w:r>
+      <w:r>
+        <w:rPr>
+          <w:rFonts w:ascii="Helvetica" w:hAnsi="Helvetica"/>
+          <w:color w:val="FF0000"/>
+          <w:lang w:eastAsia="en-US"/>
+        </w:rPr>
+        <w:t>nodes,</w:t>
+      </w:r>
+      <w:r>
+        <w:rPr>
+          <w:rFonts w:ascii="Helvetica" w:hAnsi="Helvetica"/>
+          <w:color w:val="FF0000"/>
+          <w:lang w:eastAsia="en-US"/>
+        </w:rPr>
+        <w:t xml:space="preserve"> joined together.</w:t>
+      </w:r>
     </w:p>
     <w:p>
       <w:pPr>
@@ -640,6 +846,474 @@
     </w:p>
     <w:p>
       <w:pPr>
+        <w:rPr>
+          <w:rFonts w:ascii="Helvetica" w:hAnsi="Helvetica"/>
+          <w:color w:val="FF0000"/>
+          <w:lang w:eastAsia="en-US"/>
+        </w:rPr>
+      </w:pPr>
+      <w:r>
+        <w:rPr>
+          <w:rFonts w:ascii="Helvetica" w:hAnsi="Helvetica"/>
+          <w:b/>
+          <w:color w:val="FF0000"/>
+          <w:lang w:eastAsia="en-US"/>
+        </w:rPr>
+        <w:t>User Interface</w:t>
+      </w:r>
+      <w:r>
+        <w:rPr>
+          <w:rFonts w:ascii="Helvetica" w:hAnsi="Helvetica"/>
+          <w:color w:val="FF0000"/>
+          <w:lang w:eastAsia="en-US"/>
+        </w:rPr>
+        <w:t>: UI</w:t>
+      </w:r>
+    </w:p>
+    <w:p>
+      <w:pPr>
+        <w:rPr>
+          <w:rFonts w:ascii="Helvetica" w:hAnsi="Helvetica"/>
+          <w:color w:val="FF0000"/>
+          <w:lang w:eastAsia="en-US"/>
+        </w:rPr>
+      </w:pPr>
+      <w:r>
+        <w:rPr>
+          <w:rFonts w:ascii="Helvetica" w:hAnsi="Helvetica"/>
+          <w:b/>
+          <w:color w:val="FF0000"/>
+          <w:lang w:eastAsia="en-US"/>
+        </w:rPr>
+        <w:t>Program Execution</w:t>
+      </w:r>
+      <w:r>
+        <w:rPr>
+          <w:rFonts w:ascii="Helvetica" w:hAnsi="Helvetica"/>
+          <w:color w:val="FF0000"/>
+          <w:lang w:eastAsia="en-US"/>
+        </w:rPr>
+        <w:t xml:space="preserve">: System must be able to load </w:t>
+      </w:r>
+      <w:r>
+        <w:rPr>
+          <w:rFonts w:ascii="Helvetica" w:hAnsi="Helvetica"/>
+          <w:color w:val="FF0000"/>
+          <w:lang w:eastAsia="en-US"/>
+        </w:rPr>
+        <w:t>program into memory and run, end execution, normally or abnormally.</w:t>
+      </w:r>
+    </w:p>
+    <w:p>
+      <w:pPr>
+        <w:rPr>
+          <w:rFonts w:ascii="Helvetica" w:hAnsi="Helvetica"/>
+          <w:color w:val="FF0000"/>
+        </w:rPr>
+      </w:pPr>
+      <w:r>
+        <w:rPr>
+          <w:rFonts w:ascii="Helvetica" w:hAnsi="Helvetica"/>
+          <w:b/>
+          <w:color w:val="FF0000"/>
+        </w:rPr>
+        <w:t>I/O Operations:</w:t>
+      </w:r>
+      <w:r>
+        <w:rPr>
+          <w:rFonts w:ascii="Helvetica" w:hAnsi="Helvetica"/>
+          <w:color w:val="FF0000"/>
+        </w:rPr>
+        <w:t xml:space="preserve"> </w:t>
+      </w:r>
+      <w:r>
+        <w:rPr>
+          <w:rFonts w:ascii="Helvetica" w:hAnsi="Helvetica"/>
+          <w:color w:val="FF0000"/>
+        </w:rPr>
+        <w:t xml:space="preserve">Running a program </w:t>
+      </w:r>
+      <w:r>
+        <w:rPr>
+          <w:rFonts w:ascii="Helvetica" w:hAnsi="Helvetica"/>
+          <w:color w:val="FF0000"/>
+        </w:rPr>
+        <w:t>which</w:t>
+      </w:r>
+      <w:r>
+        <w:rPr>
+          <w:rFonts w:ascii="Helvetica" w:hAnsi="Helvetica"/>
+          <w:color w:val="FF0000"/>
+        </w:rPr>
+        <w:t xml:space="preserve"> </w:t>
+      </w:r>
+      <w:r>
+        <w:rPr>
+          <w:rFonts w:ascii="Helvetica" w:hAnsi="Helvetica"/>
+          <w:color w:val="FF0000"/>
+        </w:rPr>
+        <w:t>involves</w:t>
+      </w:r>
+      <w:r>
+        <w:rPr>
+          <w:rFonts w:ascii="Helvetica" w:hAnsi="Helvetica"/>
+          <w:color w:val="FF0000"/>
+        </w:rPr>
+        <w:t xml:space="preserve"> a file or i/o device.</w:t>
+      </w:r>
+    </w:p>
+    <w:p>
+      <w:pPr>
+        <w:rPr>
+          <w:rFonts w:ascii="Helvetica" w:hAnsi="Helvetica"/>
+          <w:color w:val="FF0000"/>
+        </w:rPr>
+      </w:pPr>
+      <w:r>
+        <w:rPr>
+          <w:rFonts w:ascii="Helvetica" w:hAnsi="Helvetica"/>
+          <w:b/>
+          <w:color w:val="FF0000"/>
+        </w:rPr>
+        <w:t>File</w:t>
+      </w:r>
+      <w:r>
+        <w:rPr>
+          <w:rFonts w:ascii="Helvetica" w:hAnsi="Helvetica"/>
+          <w:b/>
+          <w:color w:val="FF0000"/>
+        </w:rPr>
+        <w:t xml:space="preserve"> Manipulation:</w:t>
+      </w:r>
+      <w:r>
+        <w:rPr>
+          <w:rFonts w:ascii="Helvetica" w:hAnsi="Helvetica"/>
+          <w:b/>
+          <w:color w:val="FF0000"/>
+        </w:rPr>
+        <w:t xml:space="preserve"> </w:t>
+      </w:r>
+      <w:r>
+        <w:rPr>
+          <w:rFonts w:ascii="Helvetica" w:hAnsi="Helvetica"/>
+          <w:color w:val="FF0000"/>
+        </w:rPr>
+        <w:t xml:space="preserve">read&amp; </w:t>
+      </w:r>
+      <w:r>
+        <w:rPr>
+          <w:rFonts w:ascii="Helvetica" w:hAnsi="Helvetica"/>
+          <w:color w:val="FF0000"/>
+        </w:rPr>
+        <w:t>write files.</w:t>
+      </w:r>
+      <w:r>
+        <w:rPr>
+          <w:rFonts w:ascii="Helvetica" w:hAnsi="Helvetica"/>
+          <w:color w:val="FF0000"/>
+        </w:rPr>
+        <w:t xml:space="preserve"> C</w:t>
+      </w:r>
+      <w:r>
+        <w:rPr>
+          <w:rFonts w:ascii="Helvetica" w:hAnsi="Helvetica"/>
+          <w:color w:val="FF0000"/>
+        </w:rPr>
+        <w:t>reate</w:t>
+      </w:r>
+      <w:r>
+        <w:rPr>
+          <w:rFonts w:ascii="Helvetica" w:hAnsi="Helvetica"/>
+          <w:color w:val="FF0000"/>
+        </w:rPr>
+        <w:t>, delete, search directories</w:t>
+      </w:r>
+      <w:r>
+        <w:rPr>
+          <w:rFonts w:ascii="Helvetica" w:hAnsi="Helvetica"/>
+          <w:color w:val="FF0000"/>
+        </w:rPr>
+        <w:t>. List file info and permissions.</w:t>
+      </w:r>
+    </w:p>
+    <w:p>
+      <w:pPr>
+        <w:rPr>
+          <w:rFonts w:ascii="Helvetica" w:hAnsi="Helvetica"/>
+          <w:color w:val="FF0000"/>
+        </w:rPr>
+      </w:pPr>
+      <w:r>
+        <w:rPr>
+          <w:rFonts w:ascii="Helvetica" w:hAnsi="Helvetica"/>
+          <w:b/>
+          <w:color w:val="FF0000"/>
+        </w:rPr>
+        <w:t>Communications:</w:t>
+      </w:r>
+      <w:r>
+        <w:rPr>
+          <w:rFonts w:ascii="Helvetica" w:hAnsi="Helvetica"/>
+          <w:b/>
+          <w:color w:val="FF0000"/>
+        </w:rPr>
+        <w:t xml:space="preserve"> </w:t>
+      </w:r>
+      <w:r>
+        <w:rPr>
+          <w:rFonts w:ascii="Helvetica" w:hAnsi="Helvetica"/>
+          <w:color w:val="FF0000"/>
+        </w:rPr>
+        <w:t xml:space="preserve">Processes </w:t>
+      </w:r>
+      <w:r>
+        <w:rPr>
+          <w:rFonts w:ascii="Helvetica" w:hAnsi="Helvetica"/>
+          <w:color w:val="FF0000"/>
+        </w:rPr>
+        <w:t>may exchange info on same or over networks. Can be shared memory or memory passing.</w:t>
+      </w:r>
+    </w:p>
+    <w:p>
+      <w:pPr>
+        <w:rPr>
+          <w:rFonts w:ascii="Helvetica" w:hAnsi="Helvetica"/>
+          <w:color w:val="FF0000"/>
+        </w:rPr>
+      </w:pPr>
+      <w:r>
+        <w:rPr>
+          <w:rFonts w:ascii="Helvetica" w:hAnsi="Helvetica"/>
+          <w:b/>
+          <w:color w:val="FF0000"/>
+        </w:rPr>
+        <w:t>Error Detection</w:t>
+      </w:r>
+      <w:r>
+        <w:rPr>
+          <w:rFonts w:ascii="Helvetica" w:hAnsi="Helvetica"/>
+          <w:color w:val="FF0000"/>
+        </w:rPr>
+        <w:t xml:space="preserve">: </w:t>
+      </w:r>
+      <w:r>
+        <w:rPr>
+          <w:rFonts w:ascii="Helvetica" w:hAnsi="Helvetica"/>
+          <w:color w:val="FF0000"/>
+        </w:rPr>
+        <w:t>OS take appropriate action</w:t>
+      </w:r>
+      <w:r>
+        <w:rPr>
+          <w:rFonts w:ascii="Helvetica" w:hAnsi="Helvetica"/>
+          <w:color w:val="FF0000"/>
+        </w:rPr>
+        <w:t xml:space="preserve"> for correct and consistent computing.</w:t>
+      </w:r>
+    </w:p>
+    <w:p>
+      <w:pPr>
+        <w:rPr>
+          <w:rFonts w:ascii="Helvetica" w:hAnsi="Helvetica"/>
+          <w:color w:val="FF0000"/>
+        </w:rPr>
+      </w:pPr>
+      <w:r>
+        <w:rPr>
+          <w:rFonts w:ascii="Helvetica" w:hAnsi="Helvetica"/>
+          <w:b/>
+          <w:color w:val="FF0000"/>
+        </w:rPr>
+        <w:t>Resource Allocation</w:t>
+      </w:r>
+      <w:r>
+        <w:rPr>
+          <w:rFonts w:ascii="Helvetica" w:hAnsi="Helvetica"/>
+          <w:color w:val="FF0000"/>
+        </w:rPr>
+        <w:t xml:space="preserve">: </w:t>
+      </w:r>
+      <w:r>
+        <w:rPr>
+          <w:rFonts w:ascii="Helvetica" w:hAnsi="Helvetica"/>
+          <w:color w:val="FF0000"/>
+        </w:rPr>
+        <w:t xml:space="preserve">Resource sharing many users, </w:t>
+      </w:r>
+      <w:r>
+        <w:rPr>
+          <w:rFonts w:ascii="Helvetica" w:hAnsi="Helvetica"/>
+          <w:color w:val="FF0000"/>
+        </w:rPr>
+        <w:t>multiple jobs running concurrently</w:t>
+      </w:r>
+      <w:r>
+        <w:rPr>
+          <w:rFonts w:ascii="Helvetica" w:hAnsi="Helvetica"/>
+          <w:color w:val="FF0000"/>
+        </w:rPr>
+        <w:t>. Resource types CPU cycles, main memory, I/O, etc.</w:t>
+      </w:r>
+    </w:p>
+    <w:p>
+      <w:pPr>
+        <w:rPr>
+          <w:rFonts w:ascii="Helvetica" w:hAnsi="Helvetica"/>
+          <w:color w:val="FF0000"/>
+        </w:rPr>
+      </w:pPr>
+      <w:r>
+        <w:rPr>
+          <w:rFonts w:ascii="Helvetica" w:hAnsi="Helvetica"/>
+          <w:b/>
+          <w:color w:val="FF0000"/>
+        </w:rPr>
+        <w:t>Accounting:</w:t>
+      </w:r>
+      <w:r>
+        <w:rPr>
+          <w:rFonts w:ascii="Helvetica" w:hAnsi="Helvetica"/>
+          <w:b/>
+          <w:color w:val="FF0000"/>
+        </w:rPr>
+        <w:t xml:space="preserve"> </w:t>
+      </w:r>
+      <w:r>
+        <w:rPr>
+          <w:rFonts w:ascii="Helvetica" w:hAnsi="Helvetica"/>
+          <w:color w:val="FF0000"/>
+        </w:rPr>
+        <w:t>Keep</w:t>
+      </w:r>
+      <w:r>
+        <w:rPr>
+          <w:rFonts w:ascii="Helvetica" w:hAnsi="Helvetica"/>
+          <w:color w:val="FF0000"/>
+        </w:rPr>
+        <w:t xml:space="preserve"> track of </w:t>
+      </w:r>
+      <w:r>
+        <w:rPr>
+          <w:rFonts w:ascii="Helvetica" w:hAnsi="Helvetica"/>
+          <w:color w:val="FF0000"/>
+        </w:rPr>
+        <w:t>which users use how much of resources.</w:t>
+      </w:r>
+    </w:p>
+    <w:p>
+      <w:pPr>
+        <w:rPr>
+          <w:rFonts w:ascii="Helvetica" w:hAnsi="Helvetica"/>
+          <w:b/>
+          <w:color w:val="FF0000"/>
+        </w:rPr>
+      </w:pPr>
+      <w:r>
+        <w:rPr>
+          <w:rFonts w:ascii="Helvetica" w:hAnsi="Helvetica"/>
+          <w:b/>
+          <w:color w:val="FF0000"/>
+        </w:rPr>
+        <w:t>Protection &amp; Security</w:t>
+      </w:r>
+      <w:r>
+        <w:rPr>
+          <w:rFonts w:ascii="Helvetica" w:hAnsi="Helvetica"/>
+          <w:color w:val="FF0000"/>
+        </w:rPr>
+        <w:t xml:space="preserve">: </w:t>
+      </w:r>
+      <w:r>
+        <w:rPr>
+          <w:rFonts w:ascii="Helvetica" w:hAnsi="Helvetica"/>
+          <w:color w:val="FF0000"/>
+        </w:rPr>
+        <w:t xml:space="preserve">Concurrent process don’t </w:t>
+      </w:r>
+      <w:r>
+        <w:rPr>
+          <w:rFonts w:ascii="Helvetica" w:hAnsi="Helvetica"/>
+          <w:color w:val="FF0000"/>
+        </w:rPr>
+        <w:t>interfere</w:t>
+      </w:r>
+      <w:r>
+        <w:rPr>
+          <w:rFonts w:ascii="Helvetica" w:hAnsi="Helvetica"/>
+          <w:color w:val="FF0000"/>
+        </w:rPr>
+        <w:t xml:space="preserve"> with another. Protection involves</w:t>
+      </w:r>
+      <w:r>
+        <w:rPr>
+          <w:rFonts w:ascii="Helvetica" w:hAnsi="Helvetica"/>
+          <w:color w:val="FF0000"/>
+        </w:rPr>
+        <w:t xml:space="preserve"> that all access to system resources is controlled. Security </w:t>
+      </w:r>
+      <w:r>
+        <w:rPr>
+          <w:rFonts w:ascii="Helvetica" w:hAnsi="Helvetica"/>
+          <w:color w:val="FF0000"/>
+        </w:rPr>
+        <w:t>involves</w:t>
+      </w:r>
+      <w:r>
+        <w:rPr>
+          <w:rFonts w:ascii="Helvetica" w:hAnsi="Helvetica"/>
+          <w:color w:val="FF0000"/>
+        </w:rPr>
+        <w:t xml:space="preserve"> requiring </w:t>
+      </w:r>
+      <w:proofErr w:type="gramStart"/>
+      <w:r>
+        <w:rPr>
+          <w:rFonts w:ascii="Helvetica" w:hAnsi="Helvetica"/>
+          <w:color w:val="FF0000"/>
+        </w:rPr>
+        <w:t>outsiders</w:t>
+      </w:r>
+      <w:proofErr w:type="gramEnd"/>
+      <w:r>
+        <w:rPr>
+          <w:rFonts w:ascii="Helvetica" w:hAnsi="Helvetica"/>
+          <w:color w:val="FF0000"/>
+        </w:rPr>
+        <w:t xml:space="preserve"> user </w:t>
+      </w:r>
+      <w:proofErr w:type="spellStart"/>
+      <w:r>
+        <w:rPr>
+          <w:rFonts w:ascii="Helvetica" w:hAnsi="Helvetica"/>
+          <w:color w:val="FF0000"/>
+        </w:rPr>
+        <w:t>auth</w:t>
+      </w:r>
+      <w:proofErr w:type="spellEnd"/>
+      <w:r>
+        <w:rPr>
+          <w:rFonts w:ascii="Helvetica" w:hAnsi="Helvetica"/>
+          <w:color w:val="FF0000"/>
+        </w:rPr>
+        <w:t xml:space="preserve"> extends to defending external I/O devices from </w:t>
+      </w:r>
+      <w:r>
+        <w:rPr>
+          <w:rFonts w:ascii="Helvetica" w:hAnsi="Helvetica"/>
+          <w:color w:val="FF0000"/>
+        </w:rPr>
+        <w:t>invalid</w:t>
+      </w:r>
+      <w:r>
+        <w:rPr>
+          <w:rFonts w:ascii="Helvetica" w:hAnsi="Helvetica"/>
+          <w:color w:val="FF0000"/>
+        </w:rPr>
+        <w:t xml:space="preserve"> access attempts.</w:t>
+      </w:r>
+    </w:p>
+    <w:p>
+      <w:pPr>
         <w:numPr>
           <w:ilvl w:val="0"/>
           <w:numId w:val="1"/>
@@ -672,6 +1346,195 @@
     </w:p>
     <w:p>
       <w:pPr>
+        <w:rPr>
+          <w:rFonts w:ascii="Helvetica" w:hAnsi="Helvetica"/>
+          <w:color w:val="FF0000"/>
+          <w:lang w:eastAsia="en-US"/>
+        </w:rPr>
+      </w:pPr>
+      <w:r>
+        <w:rPr>
+          <w:rFonts w:ascii="Helvetica" w:hAnsi="Helvetica"/>
+          <w:color w:val="FF0000"/>
+          <w:lang w:eastAsia="en-US"/>
+        </w:rPr>
+        <w:t xml:space="preserve">System Calls are an interface </w:t>
+      </w:r>
+      <w:r>
+        <w:rPr>
+          <w:rFonts w:ascii="Helvetica" w:hAnsi="Helvetica"/>
+          <w:color w:val="FF0000"/>
+          <w:lang w:eastAsia="en-US"/>
+        </w:rPr>
+        <w:t>to services made available by operating system.</w:t>
+      </w:r>
+    </w:p>
+    <w:p>
+      <w:pPr>
+        <w:rPr>
+          <w:rFonts w:ascii="Helvetica" w:hAnsi="Helvetica"/>
+          <w:color w:val="FF0000"/>
+          <w:lang w:eastAsia="en-US"/>
+        </w:rPr>
+      </w:pPr>
+      <w:r>
+        <w:rPr>
+          <w:rFonts w:ascii="Helvetica" w:hAnsi="Helvetica"/>
+          <w:color w:val="FF0000"/>
+          <w:lang w:eastAsia="en-US"/>
+        </w:rPr>
+        <w:t>System C</w:t>
+      </w:r>
+      <w:r>
+        <w:rPr>
+          <w:rFonts w:ascii="Helvetica" w:hAnsi="Helvetica"/>
+          <w:color w:val="FF0000"/>
+          <w:lang w:eastAsia="en-US"/>
+        </w:rPr>
+        <w:t xml:space="preserve">all </w:t>
+      </w:r>
+      <w:r>
+        <w:rPr>
+          <w:rFonts w:ascii="Helvetica" w:hAnsi="Helvetica"/>
+          <w:color w:val="FF0000"/>
+          <w:lang w:eastAsia="en-US"/>
+        </w:rPr>
+        <w:t>Implementation</w:t>
+      </w:r>
+      <w:r>
+        <w:rPr>
+          <w:rFonts w:ascii="Helvetica" w:hAnsi="Helvetica"/>
+          <w:color w:val="FF0000"/>
+          <w:lang w:eastAsia="en-US"/>
+        </w:rPr>
+        <w:t xml:space="preserve">: </w:t>
+      </w:r>
+      <w:r>
+        <w:rPr>
+          <w:rFonts w:ascii="Helvetica" w:hAnsi="Helvetica"/>
+          <w:color w:val="FF0000"/>
+          <w:lang w:eastAsia="en-US"/>
+        </w:rPr>
+        <w:t>Usually</w:t>
+      </w:r>
+      <w:r>
+        <w:rPr>
+          <w:rFonts w:ascii="Helvetica" w:hAnsi="Helvetica"/>
+          <w:color w:val="FF0000"/>
+          <w:lang w:eastAsia="en-US"/>
+        </w:rPr>
+        <w:t xml:space="preserve"> a number associated with system call</w:t>
+      </w:r>
+      <w:r>
+        <w:rPr>
+          <w:rFonts w:ascii="Helvetica" w:hAnsi="Helvetica"/>
+          <w:color w:val="FF0000"/>
+          <w:lang w:eastAsia="en-US"/>
+        </w:rPr>
+        <w:t xml:space="preserve">. Moves </w:t>
+      </w:r>
+      <w:r>
+        <w:rPr>
+          <w:rFonts w:ascii="Helvetica" w:hAnsi="Helvetica"/>
+          <w:color w:val="FF0000"/>
+          <w:lang w:eastAsia="en-US"/>
+        </w:rPr>
+        <w:lastRenderedPageBreak/>
+        <w:t>from user mode to kernel mode</w:t>
+      </w:r>
+      <w:r>
+        <w:rPr>
+          <w:rFonts w:ascii="Helvetica" w:hAnsi="Helvetica"/>
+          <w:color w:val="FF0000"/>
+          <w:lang w:eastAsia="en-US"/>
+        </w:rPr>
+        <w:t>.</w:t>
+      </w:r>
+      <w:r>
+        <w:rPr>
+          <w:rFonts w:ascii="Helvetica" w:hAnsi="Helvetica"/>
+          <w:color w:val="FF0000"/>
+          <w:lang w:eastAsia="en-US"/>
+        </w:rPr>
+        <w:t xml:space="preserve"> </w:t>
+      </w:r>
+      <w:r>
+        <w:rPr>
+          <w:rFonts w:ascii="Helvetica" w:hAnsi="Helvetica"/>
+          <w:color w:val="FF0000"/>
+          <w:lang w:eastAsia="en-US"/>
+        </w:rPr>
+        <w:t xml:space="preserve">Parameter passed to </w:t>
+      </w:r>
+      <w:proofErr w:type="gramStart"/>
+      <w:r>
+        <w:rPr>
+          <w:rFonts w:ascii="Helvetica" w:hAnsi="Helvetica"/>
+          <w:color w:val="FF0000"/>
+          <w:lang w:eastAsia="en-US"/>
+        </w:rPr>
+        <w:t>registers ,</w:t>
+      </w:r>
+      <w:proofErr w:type="gramEnd"/>
+      <w:r>
+        <w:rPr>
+          <w:rFonts w:ascii="Helvetica" w:hAnsi="Helvetica"/>
+          <w:color w:val="FF0000"/>
+          <w:lang w:eastAsia="en-US"/>
+        </w:rPr>
+        <w:t xml:space="preserve"> sometimes stored</w:t>
+      </w:r>
+      <w:r>
+        <w:rPr>
+          <w:rFonts w:ascii="Helvetica" w:hAnsi="Helvetica"/>
+          <w:color w:val="FF0000"/>
+          <w:lang w:eastAsia="en-US"/>
+        </w:rPr>
+        <w:t>, or pushed, popped,</w:t>
+      </w:r>
+      <w:r>
+        <w:rPr>
+          <w:rFonts w:ascii="Helvetica" w:hAnsi="Helvetica"/>
+          <w:color w:val="FF0000"/>
+          <w:lang w:eastAsia="en-US"/>
+        </w:rPr>
+        <w:t xml:space="preserve"> on stack</w:t>
+      </w:r>
+      <w:r>
+        <w:rPr>
+          <w:rFonts w:ascii="Helvetica" w:hAnsi="Helvetica"/>
+          <w:color w:val="FF0000"/>
+          <w:lang w:eastAsia="en-US"/>
+        </w:rPr>
+        <w:t>.</w:t>
+      </w:r>
+    </w:p>
+    <w:p>
+      <w:pPr>
+        <w:rPr>
+          <w:rFonts w:ascii="Helvetica" w:hAnsi="Helvetica"/>
+          <w:color w:val="FF0000"/>
+        </w:rPr>
+      </w:pPr>
+      <w:r>
+        <w:rPr>
+          <w:rFonts w:ascii="Helvetica" w:hAnsi="Helvetica"/>
+          <w:color w:val="FF0000"/>
+          <w:lang w:eastAsia="en-US"/>
+        </w:rPr>
+        <w:t>Three common API</w:t>
+      </w:r>
+      <w:r>
+        <w:rPr>
+          <w:rFonts w:ascii="Helvetica" w:hAnsi="Helvetica"/>
+          <w:color w:val="FF0000"/>
+          <w:lang w:eastAsia="en-US"/>
+        </w:rPr>
+        <w:t xml:space="preserve"> Win32, POSIX, Java.</w:t>
+      </w:r>
+    </w:p>
+    <w:p>
+      <w:pPr>
         <w:numPr>
           <w:ilvl w:val="0"/>
           <w:numId w:val="1"/>
@@ -687,6 +1550,60 @@
     </w:p>
     <w:p>
       <w:pPr>
+        <w:rPr>
+          <w:rFonts w:ascii="Helvetica" w:hAnsi="Helvetica"/>
+          <w:color w:val="FF0000"/>
+        </w:rPr>
+      </w:pPr>
+      <w:r>
+        <w:rPr>
+          <w:rFonts w:ascii="Helvetica" w:hAnsi="Helvetica"/>
+          <w:b/>
+          <w:color w:val="FF0000"/>
+        </w:rPr>
+        <w:t>Policy:</w:t>
+      </w:r>
+      <w:r>
+        <w:rPr>
+          <w:rFonts w:ascii="Helvetica" w:hAnsi="Helvetica"/>
+          <w:color w:val="FF0000"/>
+        </w:rPr>
+        <w:t xml:space="preserve"> What will be done</w:t>
+      </w:r>
+    </w:p>
+    <w:p>
+      <w:pPr>
+        <w:rPr>
+          <w:rFonts w:ascii="Helvetica" w:hAnsi="Helvetica"/>
+          <w:color w:val="FF0000"/>
+        </w:rPr>
+      </w:pPr>
+      <w:r>
+        <w:rPr>
+          <w:rFonts w:ascii="Helvetica" w:hAnsi="Helvetica"/>
+          <w:b/>
+          <w:color w:val="FF0000"/>
+        </w:rPr>
+        <w:t>Mechanis</w:t>
+      </w:r>
+      <w:r>
+        <w:rPr>
+          <w:rFonts w:ascii="Helvetica" w:hAnsi="Helvetica"/>
+          <w:b/>
+          <w:color w:val="FF0000"/>
+        </w:rPr>
+        <w:t>m:</w:t>
+      </w:r>
+      <w:r>
+        <w:rPr>
+          <w:rFonts w:ascii="Helvetica" w:hAnsi="Helvetica"/>
+          <w:color w:val="FF0000"/>
+        </w:rPr>
+        <w:t xml:space="preserve"> How it will be done.</w:t>
+      </w:r>
+    </w:p>
+    <w:p>
+      <w:pPr>
         <w:numPr>
           <w:ilvl w:val="0"/>
           <w:numId w:val="1"/>
@@ -702,6 +1619,206 @@
     </w:p>
     <w:p>
       <w:pPr>
+        <w:rPr>
+          <w:rFonts w:ascii="Helvetica" w:hAnsi="Helvetica"/>
+          <w:color w:val="FF0000"/>
+        </w:rPr>
+      </w:pPr>
+      <w:r>
+        <w:rPr>
+          <w:rFonts w:ascii="Helvetica" w:hAnsi="Helvetica"/>
+          <w:b/>
+          <w:color w:val="FF0000"/>
+        </w:rPr>
+        <w:t>Monolithic</w:t>
+      </w:r>
+      <w:r>
+        <w:rPr>
+          <w:rFonts w:ascii="Helvetica" w:hAnsi="Helvetica"/>
+          <w:color w:val="FF0000"/>
+        </w:rPr>
+        <w:t xml:space="preserve">: </w:t>
+      </w:r>
+    </w:p>
+    <w:p>
+      <w:pPr>
+        <w:rPr>
+          <w:rFonts w:ascii="Helvetica" w:hAnsi="Helvetica"/>
+          <w:color w:val="FF0000"/>
+        </w:rPr>
+      </w:pPr>
+      <w:r>
+        <w:rPr>
+          <w:rFonts w:ascii="Helvetica" w:hAnsi="Helvetica"/>
+          <w:b/>
+          <w:color w:val="FF0000"/>
+        </w:rPr>
+        <w:t>Layered</w:t>
+      </w:r>
+      <w:r>
+        <w:rPr>
+          <w:rFonts w:ascii="Helvetica" w:hAnsi="Helvetica"/>
+          <w:color w:val="FF0000"/>
+        </w:rPr>
+        <w:t>:</w:t>
+      </w:r>
+      <w:r>
+        <w:rPr>
+          <w:rFonts w:ascii="Helvetica" w:hAnsi="Helvetica"/>
+          <w:color w:val="FF0000"/>
+        </w:rPr>
+        <w:t xml:space="preserve"> </w:t>
+      </w:r>
+      <w:r>
+        <w:rPr>
+          <w:rFonts w:ascii="Helvetica" w:hAnsi="Helvetica"/>
+          <w:color w:val="FF0000"/>
+        </w:rPr>
+        <w:t xml:space="preserve">OS broken into layers. Layer </w:t>
+      </w:r>
+      <w:r>
+        <w:rPr>
+          <w:rFonts w:ascii="Helvetica" w:hAnsi="Helvetica"/>
+          <w:color w:val="FF0000"/>
+        </w:rPr>
+        <w:t xml:space="preserve">0 is hardware layer. </w:t>
+      </w:r>
+      <w:r>
+        <w:rPr>
+          <w:rFonts w:ascii="Helvetica" w:hAnsi="Helvetica"/>
+          <w:color w:val="FF0000"/>
+        </w:rPr>
+        <w:t>Highest</w:t>
+      </w:r>
+      <w:r>
+        <w:rPr>
+          <w:rFonts w:ascii="Helvetica" w:hAnsi="Helvetica"/>
+          <w:color w:val="FF0000"/>
+        </w:rPr>
+        <w:t xml:space="preserve"> layer is Layer</w:t>
+      </w:r>
+      <w:r>
+        <w:rPr>
+          <w:rFonts w:ascii="Helvetica" w:hAnsi="Helvetica"/>
+          <w:color w:val="FF0000"/>
+        </w:rPr>
+        <w:t xml:space="preserve"> N is user interface.</w:t>
+      </w:r>
+    </w:p>
+    <w:p>
+      <w:pPr>
+        <w:rPr>
+          <w:rFonts w:ascii="Helvetica" w:hAnsi="Helvetica"/>
+          <w:color w:val="FF0000"/>
+        </w:rPr>
+      </w:pPr>
+      <w:r>
+        <w:rPr>
+          <w:rFonts w:ascii="Helvetica" w:hAnsi="Helvetica"/>
+          <w:b/>
+          <w:color w:val="FF0000"/>
+        </w:rPr>
+        <w:t>Microk</w:t>
+      </w:r>
+      <w:r>
+        <w:rPr>
+          <w:rFonts w:ascii="Helvetica" w:hAnsi="Helvetica"/>
+          <w:b/>
+          <w:color w:val="FF0000"/>
+        </w:rPr>
+        <w:t>ernel</w:t>
+      </w:r>
+      <w:r>
+        <w:rPr>
+          <w:rFonts w:ascii="Helvetica" w:hAnsi="Helvetica"/>
+          <w:color w:val="FF0000"/>
+        </w:rPr>
+        <w:t>:</w:t>
+      </w:r>
+      <w:r>
+        <w:rPr>
+          <w:rFonts w:ascii="Helvetica" w:hAnsi="Helvetica"/>
+          <w:color w:val="FF0000"/>
+        </w:rPr>
+        <w:t xml:space="preserve"> Removes all non-</w:t>
+      </w:r>
+      <w:r>
+        <w:rPr>
+          <w:rFonts w:ascii="Helvetica" w:hAnsi="Helvetica"/>
+          <w:color w:val="FF0000"/>
+        </w:rPr>
+        <w:t xml:space="preserve">essential components from kernel and </w:t>
+      </w:r>
+      <w:r>
+        <w:rPr>
+          <w:rFonts w:ascii="Helvetica" w:hAnsi="Helvetica"/>
+          <w:color w:val="FF0000"/>
+        </w:rPr>
+        <w:t>implements them as system and user level programs.</w:t>
+      </w:r>
+    </w:p>
+    <w:p>
+      <w:pPr>
+        <w:rPr>
+          <w:rFonts w:ascii="Helvetica" w:hAnsi="Helvetica"/>
+          <w:color w:val="FF0000"/>
+        </w:rPr>
+      </w:pPr>
+      <w:r>
+        <w:rPr>
+          <w:rFonts w:ascii="Helvetica" w:hAnsi="Helvetica"/>
+          <w:b/>
+          <w:color w:val="FF0000"/>
+        </w:rPr>
+        <w:t>Loadable</w:t>
+      </w:r>
+      <w:r>
+        <w:rPr>
+          <w:rFonts w:ascii="Helvetica" w:hAnsi="Helvetica"/>
+          <w:color w:val="FF0000"/>
+        </w:rPr>
+        <w:t>:</w:t>
+      </w:r>
+      <w:r>
+        <w:rPr>
+          <w:rFonts w:ascii="Helvetica" w:hAnsi="Helvetica"/>
+          <w:color w:val="FF0000"/>
+        </w:rPr>
+        <w:t xml:space="preserve"> kernel has set of core components and </w:t>
+      </w:r>
+      <w:r>
+        <w:rPr>
+          <w:rFonts w:ascii="Helvetica" w:hAnsi="Helvetica"/>
+          <w:color w:val="FF0000"/>
+        </w:rPr>
+        <w:t xml:space="preserve">links in additional </w:t>
+      </w:r>
+      <w:proofErr w:type="gramStart"/>
+      <w:r>
+        <w:rPr>
+          <w:rFonts w:ascii="Helvetica" w:hAnsi="Helvetica"/>
+          <w:color w:val="FF0000"/>
+        </w:rPr>
+        <w:t xml:space="preserve">modules </w:t>
+      </w:r>
+      <w:r>
+        <w:rPr>
+          <w:rFonts w:ascii="Helvetica" w:hAnsi="Helvetica"/>
+          <w:color w:val="FF0000"/>
+        </w:rPr>
+        <w:t>,</w:t>
+      </w:r>
+      <w:proofErr w:type="gramEnd"/>
+      <w:r>
+        <w:rPr>
+          <w:rFonts w:ascii="Helvetica" w:hAnsi="Helvetica"/>
+          <w:color w:val="FF0000"/>
+        </w:rPr>
+        <w:t xml:space="preserve"> either at boot or run time.</w:t>
+      </w:r>
+    </w:p>
+    <w:p>
+      <w:pPr>
         <w:numPr>
           <w:ilvl w:val="0"/>
           <w:numId w:val="1"/>
@@ -710,12 +1827,126 @@
           <w:tab w:val="clear" w:pos="720"/>
         </w:tabs>
         <w:ind w:left="0"/>
+        <w:rPr>
+          <w:rFonts w:ascii="Helvetica" w:hAnsi="Helvetica"/>
+          <w:color w:val="FF0000"/>
+        </w:rPr>
       </w:pPr>
       <w:r>
         <w:t>Know some common operating systems’ structures: Linux, Windows, Mac OS X.</w:t>
       </w:r>
     </w:p>
-    <w:p/>
+    <w:p>
+      <w:pPr>
+        <w:rPr>
+          <w:rFonts w:ascii="Helvetica" w:hAnsi="Helvetica"/>
+          <w:color w:val="FF0000"/>
+        </w:rPr>
+      </w:pPr>
+      <w:r>
+        <w:rPr>
+          <w:rFonts w:ascii="Helvetica" w:hAnsi="Helvetica"/>
+          <w:b/>
+          <w:color w:val="FF0000"/>
+        </w:rPr>
+        <w:t>Mac</w:t>
+      </w:r>
+      <w:r>
+        <w:rPr>
+          <w:rFonts w:ascii="Helvetica" w:hAnsi="Helvetica"/>
+          <w:color w:val="FF0000"/>
+        </w:rPr>
+        <w:t>:</w:t>
+      </w:r>
+      <w:r>
+        <w:rPr>
+          <w:rFonts w:ascii="Helvetica" w:hAnsi="Helvetica"/>
+          <w:color w:val="FF0000"/>
+        </w:rPr>
+        <w:t xml:space="preserve"> </w:t>
+      </w:r>
+      <w:r>
+        <w:rPr>
+          <w:rFonts w:ascii="Helvetica" w:hAnsi="Helvetica"/>
+          <w:color w:val="FF0000"/>
+        </w:rPr>
+        <w:t>use hybrid structure but is layered.</w:t>
+      </w:r>
+    </w:p>
+    <w:p>
+      <w:pPr>
+        <w:rPr>
+          <w:rFonts w:ascii="Helvetica" w:hAnsi="Helvetica"/>
+          <w:color w:val="FF0000"/>
+        </w:rPr>
+      </w:pPr>
+      <w:r>
+        <w:rPr>
+          <w:rFonts w:ascii="Helvetica" w:hAnsi="Helvetica"/>
+          <w:b/>
+          <w:color w:val="FF0000"/>
+        </w:rPr>
+        <w:t>Linux</w:t>
+      </w:r>
+      <w:r>
+        <w:rPr>
+          <w:rFonts w:ascii="Helvetica" w:hAnsi="Helvetica"/>
+          <w:color w:val="FF0000"/>
+        </w:rPr>
+        <w:t>:</w:t>
+      </w:r>
+      <w:r>
+        <w:rPr>
+          <w:rFonts w:ascii="Helvetica" w:hAnsi="Helvetica"/>
+          <w:color w:val="FF0000"/>
+        </w:rPr>
+        <w:t xml:space="preserve"> Monolithic but also </w:t>
+      </w:r>
+      <w:r>
+        <w:rPr>
+          <w:rFonts w:ascii="Helvetica" w:hAnsi="Helvetica"/>
+          <w:color w:val="FF0000"/>
+        </w:rPr>
+        <w:t>modular</w:t>
+      </w:r>
+    </w:p>
+    <w:p>
+      <w:pPr>
+        <w:rPr>
+          <w:rFonts w:ascii="Helvetica" w:hAnsi="Helvetica"/>
+          <w:color w:val="FF0000"/>
+        </w:rPr>
+      </w:pPr>
+      <w:r>
+        <w:rPr>
+          <w:rFonts w:ascii="Helvetica" w:hAnsi="Helvetica"/>
+          <w:b/>
+          <w:color w:val="FF0000"/>
+        </w:rPr>
+        <w:t>Windows</w:t>
+      </w:r>
+      <w:r>
+        <w:rPr>
+          <w:rFonts w:ascii="Helvetica" w:hAnsi="Helvetica"/>
+          <w:color w:val="FF0000"/>
+        </w:rPr>
+        <w:t>:</w:t>
+      </w:r>
+      <w:r>
+        <w:rPr>
+          <w:rFonts w:ascii="Helvetica" w:hAnsi="Helvetica"/>
+          <w:color w:val="FF0000"/>
+        </w:rPr>
+        <w:t xml:space="preserve"> </w:t>
+      </w:r>
+      <w:r>
+        <w:rPr>
+          <w:rFonts w:ascii="Helvetica" w:hAnsi="Helvetica"/>
+          <w:color w:val="FF0000"/>
+        </w:rPr>
+        <w:t>Monolithic but also microkernel in behavior.</w:t>
+      </w:r>
+    </w:p>
     <w:p>
       <w:pPr>
         <w:pStyle w:val="Heading1"/>
@@ -745,7 +1976,44 @@
         <w:t>cess components in memory</w:t>
       </w:r>
       <w:r>
-        <w:t>,</w:t>
+        <w:t>.</w:t>
+      </w:r>
+    </w:p>
+    <w:p>
+      <w:pPr>
+        <w:rPr>
+          <w:rFonts w:ascii="Helvetica" w:hAnsi="Helvetica"/>
+          <w:color w:val="FF0000"/>
+        </w:rPr>
+      </w:pPr>
+      <w:r>
+        <w:rPr>
+          <w:rFonts w:ascii="Helvetica" w:hAnsi="Helvetica"/>
+          <w:b/>
+          <w:color w:val="FF0000"/>
+        </w:rPr>
+        <w:t>Process</w:t>
+      </w:r>
+      <w:r>
+        <w:rPr>
+          <w:rFonts w:ascii="Helvetica" w:hAnsi="Helvetica"/>
+          <w:color w:val="FF0000"/>
+        </w:rPr>
+        <w:t>:</w:t>
+      </w:r>
+      <w:r>
+        <w:rPr>
+          <w:rFonts w:ascii="Helvetica" w:hAnsi="Helvetica"/>
+          <w:color w:val="FF0000"/>
+        </w:rPr>
+        <w:t xml:space="preserve"> </w:t>
+      </w:r>
+      <w:r>
+        <w:rPr>
+          <w:rFonts w:ascii="Helvetica" w:hAnsi="Helvetica"/>
+          <w:color w:val="FF0000"/>
+        </w:rPr>
+        <w:t>Is a program in execution.</w:t>
       </w:r>
     </w:p>
     <w:p>
@@ -792,6 +2060,131 @@
     </w:p>
     <w:p>
       <w:pPr>
+        <w:rPr>
+          <w:rFonts w:ascii="Helvetica" w:hAnsi="Helvetica"/>
+          <w:color w:val="FF0000"/>
+        </w:rPr>
+      </w:pPr>
+      <w:r>
+        <w:rPr>
+          <w:rFonts w:ascii="Helvetica" w:hAnsi="Helvetica"/>
+          <w:b/>
+          <w:color w:val="FF0000"/>
+        </w:rPr>
+        <w:t>PCD:</w:t>
+      </w:r>
+      <w:r>
+        <w:rPr>
+          <w:rFonts w:ascii="Helvetica" w:hAnsi="Helvetica"/>
+          <w:b/>
+          <w:color w:val="FF0000"/>
+        </w:rPr>
+        <w:t xml:space="preserve"> </w:t>
+      </w:r>
+      <w:r>
+        <w:rPr>
+          <w:rFonts w:ascii="Helvetica" w:hAnsi="Helvetica"/>
+          <w:color w:val="FF0000"/>
+        </w:rPr>
+        <w:t xml:space="preserve">Process control block </w:t>
+      </w:r>
+      <w:r>
+        <w:rPr>
+          <w:rFonts w:ascii="Helvetica" w:hAnsi="Helvetica"/>
+          <w:color w:val="FF0000"/>
+        </w:rPr>
+        <w:t>also task control block</w:t>
+      </w:r>
+      <w:r>
+        <w:rPr>
+          <w:rFonts w:ascii="Helvetica" w:hAnsi="Helvetica"/>
+          <w:color w:val="FF0000"/>
+        </w:rPr>
+        <w:t>.</w:t>
+      </w:r>
+    </w:p>
+    <w:p>
+      <w:pPr>
+        <w:rPr>
+          <w:rFonts w:ascii="Helvetica" w:hAnsi="Helvetica"/>
+          <w:b/>
+          <w:color w:val="FF0000"/>
+        </w:rPr>
+      </w:pPr>
+      <w:r>
+        <w:rPr>
+          <w:rFonts w:ascii="Helvetica" w:hAnsi="Helvetica"/>
+          <w:b/>
+          <w:color w:val="FF0000"/>
+        </w:rPr>
+        <w:t>5 Components</w:t>
+      </w:r>
+      <w:r>
+        <w:rPr>
+          <w:rFonts w:ascii="Helvetica" w:hAnsi="Helvetica"/>
+          <w:color w:val="FF0000"/>
+        </w:rPr>
+        <w:t>:</w:t>
+      </w:r>
+      <w:r>
+        <w:rPr>
+          <w:rFonts w:ascii="Helvetica" w:hAnsi="Helvetica"/>
+          <w:color w:val="FF0000"/>
+        </w:rPr>
+        <w:t xml:space="preserve"> Process </w:t>
+      </w:r>
+      <w:r>
+        <w:rPr>
+          <w:rFonts w:ascii="Helvetica" w:hAnsi="Helvetica"/>
+          <w:color w:val="FF0000"/>
+        </w:rPr>
+        <w:t>State</w:t>
+      </w:r>
+      <w:r>
+        <w:rPr>
+          <w:rFonts w:ascii="Helvetica" w:hAnsi="Helvetica"/>
+          <w:color w:val="FF0000"/>
+        </w:rPr>
+        <w:t xml:space="preserve">, </w:t>
+      </w:r>
+      <w:r>
+        <w:rPr>
+          <w:rFonts w:ascii="Helvetica" w:hAnsi="Helvetica"/>
+          <w:color w:val="FF0000"/>
+        </w:rPr>
+        <w:t>Program</w:t>
+      </w:r>
+      <w:r>
+        <w:rPr>
+          <w:rFonts w:ascii="Helvetica" w:hAnsi="Helvetica"/>
+          <w:color w:val="FF0000"/>
+        </w:rPr>
+        <w:t xml:space="preserve"> Counter, CPU registers, CPU Scheduling Informatio</w:t>
+      </w:r>
+      <w:r>
+        <w:rPr>
+          <w:rFonts w:ascii="Helvetica" w:hAnsi="Helvetica"/>
+          <w:color w:val="FF0000"/>
+        </w:rPr>
+        <w:t xml:space="preserve">n, </w:t>
+      </w:r>
+      <w:r>
+        <w:rPr>
+          <w:rFonts w:ascii="Helvetica" w:hAnsi="Helvetica"/>
+          <w:color w:val="FF0000"/>
+        </w:rPr>
+        <w:t>Memory Management</w:t>
+      </w:r>
+      <w:r>
+        <w:rPr>
+          <w:rFonts w:ascii="Helvetica" w:hAnsi="Helvetica"/>
+          <w:color w:val="FF0000"/>
+        </w:rPr>
+        <w:t xml:space="preserve"> Information, Accounting Information, and I/O Status Information.</w:t>
+      </w:r>
+    </w:p>
+    <w:p>
+      <w:pPr>
         <w:numPr>
           <w:ilvl w:val="0"/>
           <w:numId w:val="1"/>
@@ -813,6 +2206,35 @@
     </w:p>
     <w:p>
       <w:pPr>
+        <w:rPr>
+          <w:rFonts w:ascii="Helvetica" w:hAnsi="Helvetica"/>
+          <w:color w:val="FF0000"/>
+        </w:rPr>
+      </w:pPr>
+      <w:r>
+        <w:rPr>
+          <w:rFonts w:ascii="Helvetica" w:hAnsi="Helvetica"/>
+          <w:color w:val="FF0000"/>
+        </w:rPr>
+        <w:t xml:space="preserve">Processes are put into a Job Queue along withal processes in system. </w:t>
+      </w:r>
+      <w:r>
+        <w:rPr>
+          <w:rFonts w:ascii="Helvetica" w:hAnsi="Helvetica"/>
+          <w:color w:val="FF0000"/>
+        </w:rPr>
+        <w:t>Process in</w:t>
+      </w:r>
+      <w:r>
+        <w:rPr>
+          <w:rFonts w:ascii="Helvetica" w:hAnsi="Helvetica"/>
+          <w:color w:val="FF0000"/>
+        </w:rPr>
+        <w:t xml:space="preserve"> main memory waiting for execution are kept in a list know as a ready queue.</w:t>
+      </w:r>
+    </w:p>
+    <w:p>
+      <w:pPr>
         <w:numPr>
           <w:ilvl w:val="0"/>
           <w:numId w:val="1"/>
@@ -828,6 +2250,104 @@
     </w:p>
     <w:p>
       <w:pPr>
+        <w:rPr>
+          <w:rFonts w:ascii="Helvetica" w:hAnsi="Helvetica"/>
+          <w:color w:val="FF0000"/>
+        </w:rPr>
+      </w:pPr>
+      <w:r>
+        <w:rPr>
+          <w:rFonts w:ascii="Helvetica" w:hAnsi="Helvetica"/>
+          <w:b/>
+          <w:color w:val="FF0000"/>
+        </w:rPr>
+        <w:t>Sho</w:t>
+      </w:r>
+      <w:r>
+        <w:rPr>
+          <w:rFonts w:ascii="Helvetica" w:hAnsi="Helvetica"/>
+          <w:b/>
+          <w:color w:val="FF0000"/>
+        </w:rPr>
+        <w:t>rt-term:</w:t>
+      </w:r>
+      <w:r>
+        <w:rPr>
+          <w:rFonts w:ascii="Helvetica" w:hAnsi="Helvetica"/>
+          <w:color w:val="FF0000"/>
+        </w:rPr>
+        <w:t xml:space="preserve"> </w:t>
+      </w:r>
+      <w:r>
+        <w:rPr>
+          <w:rFonts w:ascii="Helvetica" w:hAnsi="Helvetica"/>
+          <w:color w:val="FF0000"/>
+        </w:rPr>
+        <w:t>Selects which process to execute and allocates CPU</w:t>
+      </w:r>
+      <w:r>
+        <w:rPr>
+          <w:rFonts w:ascii="Helvetica" w:hAnsi="Helvetica"/>
+          <w:color w:val="FF0000"/>
+        </w:rPr>
+        <w:t>.</w:t>
+      </w:r>
+    </w:p>
+    <w:p>
+      <w:pPr>
+        <w:rPr>
+          <w:rFonts w:ascii="Helvetica" w:hAnsi="Helvetica"/>
+          <w:color w:val="FF0000"/>
+        </w:rPr>
+      </w:pPr>
+      <w:r>
+        <w:rPr>
+          <w:rFonts w:ascii="Helvetica" w:hAnsi="Helvetica"/>
+          <w:b/>
+          <w:color w:val="FF0000"/>
+        </w:rPr>
+        <w:t>Long-term:</w:t>
+      </w:r>
+      <w:r>
+        <w:rPr>
+          <w:rFonts w:ascii="Helvetica" w:hAnsi="Helvetica"/>
+          <w:color w:val="FF0000"/>
+        </w:rPr>
+        <w:t xml:space="preserve"> Selects which processes should be brought to ready queue.</w:t>
+      </w:r>
+    </w:p>
+    <w:p>
+      <w:pPr>
+        <w:rPr>
+          <w:rFonts w:ascii="Helvetica" w:hAnsi="Helvetica"/>
+          <w:color w:val="FF0000"/>
+        </w:rPr>
+      </w:pPr>
+      <w:r>
+        <w:rPr>
+          <w:rFonts w:ascii="Helvetica" w:hAnsi="Helvetica"/>
+          <w:b/>
+          <w:color w:val="FF0000"/>
+        </w:rPr>
+        <w:t>Medium-term:</w:t>
+      </w:r>
+      <w:r>
+        <w:rPr>
+          <w:rFonts w:ascii="Helvetica" w:hAnsi="Helvetica"/>
+          <w:color w:val="FF0000"/>
+        </w:rPr>
+        <w:t xml:space="preserve"> </w:t>
+      </w:r>
+      <w:r>
+        <w:rPr>
+          <w:rFonts w:ascii="Helvetica" w:hAnsi="Helvetica"/>
+          <w:color w:val="FF0000"/>
+        </w:rPr>
+        <w:t>added if degree of multiple programming needs to decrease.</w:t>
+      </w:r>
+    </w:p>
+    <w:p>
+      <w:pPr>
         <w:numPr>
           <w:ilvl w:val="0"/>
           <w:numId w:val="1"/>
@@ -843,6 +2363,88 @@
     </w:p>
     <w:p>
       <w:pPr>
+        <w:rPr>
+          <w:rFonts w:ascii="Helvetica" w:hAnsi="Helvetica"/>
+          <w:color w:val="FF0000"/>
+        </w:rPr>
+      </w:pPr>
+      <w:r>
+        <w:rPr>
+          <w:rFonts w:ascii="Helvetica" w:hAnsi="Helvetica"/>
+          <w:b/>
+          <w:color w:val="FF0000"/>
+        </w:rPr>
+        <w:t xml:space="preserve">Context Switch: </w:t>
+      </w:r>
+      <w:r>
+        <w:rPr>
+          <w:rFonts w:ascii="Helvetica" w:hAnsi="Helvetica"/>
+          <w:color w:val="FF0000"/>
+        </w:rPr>
+        <w:t xml:space="preserve">The process of </w:t>
+      </w:r>
+      <w:r>
+        <w:rPr>
+          <w:rFonts w:ascii="Helvetica" w:hAnsi="Helvetica"/>
+          <w:color w:val="FF0000"/>
+        </w:rPr>
+        <w:t>state</w:t>
+      </w:r>
+      <w:r>
+        <w:rPr>
+          <w:rFonts w:ascii="Helvetica" w:hAnsi="Helvetica"/>
+          <w:color w:val="FF0000"/>
+        </w:rPr>
+        <w:t xml:space="preserve"> </w:t>
+      </w:r>
+      <w:proofErr w:type="gramStart"/>
+      <w:r>
+        <w:rPr>
+          <w:rFonts w:ascii="Helvetica" w:hAnsi="Helvetica"/>
+          <w:color w:val="FF0000"/>
+        </w:rPr>
+        <w:t>save</w:t>
+      </w:r>
+      <w:proofErr w:type="gramEnd"/>
+      <w:r>
+        <w:rPr>
+          <w:rFonts w:ascii="Helvetica" w:hAnsi="Helvetica"/>
+          <w:color w:val="FF0000"/>
+        </w:rPr>
+        <w:t xml:space="preserve"> of a current process and the </w:t>
+      </w:r>
+      <w:r>
+        <w:rPr>
+          <w:rFonts w:ascii="Helvetica" w:hAnsi="Helvetica"/>
+          <w:color w:val="FF0000"/>
+        </w:rPr>
+        <w:t>state</w:t>
+      </w:r>
+      <w:r>
+        <w:rPr>
+          <w:rFonts w:ascii="Helvetica" w:hAnsi="Helvetica"/>
+          <w:color w:val="FF0000"/>
+        </w:rPr>
+        <w:t xml:space="preserve"> restore of </w:t>
+      </w:r>
+      <w:r>
+        <w:rPr>
+          <w:rFonts w:ascii="Helvetica" w:hAnsi="Helvetica"/>
+          <w:color w:val="FF0000"/>
+        </w:rPr>
+        <w:t>another process</w:t>
+      </w:r>
+      <w:r>
+        <w:rPr>
+          <w:rFonts w:ascii="Helvetica" w:hAnsi="Helvetica"/>
+          <w:b/>
+          <w:color w:val="FF0000"/>
+        </w:rPr>
+        <w:t>.</w:t>
+      </w:r>
+    </w:p>
+    <w:p>
+      <w:pPr>
         <w:numPr>
           <w:ilvl w:val="0"/>
           <w:numId w:val="1"/>
@@ -874,6 +2476,376 @@
     </w:p>
     <w:p>
       <w:pPr>
+        <w:rPr>
+          <w:rFonts w:ascii="Helvetica" w:hAnsi="Helvetica"/>
+          <w:b/>
+          <w:color w:val="FF0000"/>
+        </w:rPr>
+      </w:pPr>
+      <w:proofErr w:type="gramStart"/>
+      <w:r>
+        <w:rPr>
+          <w:rFonts w:ascii="Helvetica" w:hAnsi="Helvetica"/>
+          <w:b/>
+          <w:color w:val="FF0000"/>
+        </w:rPr>
+        <w:t>Fork(</w:t>
+      </w:r>
+      <w:proofErr w:type="gramEnd"/>
+      <w:r>
+        <w:rPr>
+          <w:rFonts w:ascii="Helvetica" w:hAnsi="Helvetica"/>
+          <w:b/>
+          <w:color w:val="FF0000"/>
+        </w:rPr>
+        <w:t>):</w:t>
+      </w:r>
+      <w:r>
+        <w:rPr>
+          <w:rFonts w:ascii="Helvetica" w:hAnsi="Helvetica"/>
+          <w:b/>
+          <w:color w:val="FF0000"/>
+        </w:rPr>
+        <w:t xml:space="preserve"> </w:t>
+      </w:r>
+      <w:r>
+        <w:rPr>
+          <w:rFonts w:ascii="Helvetica" w:hAnsi="Helvetica"/>
+          <w:color w:val="FF0000"/>
+        </w:rPr>
+        <w:t>creates ne</w:t>
+      </w:r>
+      <w:r>
+        <w:rPr>
+          <w:rFonts w:ascii="Helvetica" w:hAnsi="Helvetica"/>
+          <w:color w:val="FF0000"/>
+        </w:rPr>
+        <w:t>w</w:t>
+      </w:r>
+      <w:r>
+        <w:rPr>
+          <w:rFonts w:ascii="Helvetica" w:hAnsi="Helvetica"/>
+          <w:color w:val="FF0000"/>
+        </w:rPr>
+        <w:t xml:space="preserve"> process. Windows</w:t>
+      </w:r>
+      <w:r>
+        <w:rPr>
+          <w:rFonts w:ascii="Helvetica" w:hAnsi="Helvetica"/>
+          <w:b/>
+          <w:color w:val="FF0000"/>
+        </w:rPr>
+        <w:t xml:space="preserve"> </w:t>
+      </w:r>
+      <w:proofErr w:type="spellStart"/>
+      <w:proofErr w:type="gramStart"/>
+      <w:r>
+        <w:rPr>
+          <w:rFonts w:ascii="Helvetica" w:hAnsi="Helvetica"/>
+          <w:color w:val="FF0000"/>
+        </w:rPr>
+        <w:t>CreateProcess</w:t>
+      </w:r>
+      <w:proofErr w:type="spellEnd"/>
+      <w:r>
+        <w:rPr>
+          <w:rFonts w:ascii="Helvetica" w:hAnsi="Helvetica"/>
+          <w:b/>
+          <w:color w:val="FF0000"/>
+        </w:rPr>
+        <w:t>(</w:t>
+      </w:r>
+      <w:proofErr w:type="gramEnd"/>
+      <w:r>
+        <w:rPr>
+          <w:rFonts w:ascii="Helvetica" w:hAnsi="Helvetica"/>
+          <w:b/>
+          <w:color w:val="FF0000"/>
+        </w:rPr>
+        <w:t>)</w:t>
+      </w:r>
+    </w:p>
+    <w:p>
+      <w:pPr>
+        <w:rPr>
+          <w:rFonts w:ascii="Helvetica" w:hAnsi="Helvetica"/>
+          <w:color w:val="FF0000"/>
+        </w:rPr>
+      </w:pPr>
+      <w:proofErr w:type="gramStart"/>
+      <w:r>
+        <w:rPr>
+          <w:rFonts w:ascii="Helvetica" w:hAnsi="Helvetica"/>
+          <w:b/>
+          <w:color w:val="FF0000"/>
+        </w:rPr>
+        <w:t>Exit(</w:t>
+      </w:r>
+      <w:proofErr w:type="gramEnd"/>
+      <w:r>
+        <w:rPr>
+          <w:rFonts w:ascii="Helvetica" w:hAnsi="Helvetica"/>
+          <w:b/>
+          <w:color w:val="FF0000"/>
+        </w:rPr>
+        <w:t>):</w:t>
+      </w:r>
+      <w:r>
+        <w:rPr>
+          <w:rFonts w:ascii="Helvetica" w:hAnsi="Helvetica"/>
+          <w:color w:val="FF0000"/>
+        </w:rPr>
+        <w:t xml:space="preserve"> </w:t>
+      </w:r>
+      <w:r>
+        <w:rPr>
+          <w:rFonts w:ascii="Helvetica" w:hAnsi="Helvetica"/>
+          <w:color w:val="FF0000"/>
+        </w:rPr>
+        <w:t xml:space="preserve">exit process. Windows </w:t>
+      </w:r>
+      <w:proofErr w:type="spellStart"/>
+      <w:proofErr w:type="gramStart"/>
+      <w:r>
+        <w:rPr>
+          <w:rFonts w:ascii="Helvetica" w:hAnsi="Helvetica"/>
+          <w:color w:val="FF0000"/>
+        </w:rPr>
+        <w:t>ExitProcess</w:t>
+      </w:r>
+      <w:proofErr w:type="spellEnd"/>
+      <w:r>
+        <w:rPr>
+          <w:rFonts w:ascii="Helvetica" w:hAnsi="Helvetica"/>
+          <w:color w:val="FF0000"/>
+        </w:rPr>
+        <w:t>(</w:t>
+      </w:r>
+      <w:proofErr w:type="gramEnd"/>
+      <w:r>
+        <w:rPr>
+          <w:rFonts w:ascii="Helvetica" w:hAnsi="Helvetica"/>
+          <w:color w:val="FF0000"/>
+        </w:rPr>
+        <w:t>)</w:t>
+      </w:r>
+    </w:p>
+    <w:p>
+      <w:pPr>
+        <w:rPr>
+          <w:rFonts w:ascii="Helvetica" w:hAnsi="Helvetica"/>
+          <w:color w:val="FF0000"/>
+        </w:rPr>
+      </w:pPr>
+      <w:proofErr w:type="gramStart"/>
+      <w:r>
+        <w:rPr>
+          <w:rFonts w:ascii="Helvetica" w:hAnsi="Helvetica"/>
+          <w:b/>
+          <w:color w:val="FF0000"/>
+        </w:rPr>
+        <w:t>Exec(</w:t>
+      </w:r>
+      <w:proofErr w:type="gramEnd"/>
+      <w:r>
+        <w:rPr>
+          <w:rFonts w:ascii="Helvetica" w:hAnsi="Helvetica"/>
+          <w:b/>
+          <w:color w:val="FF0000"/>
+        </w:rPr>
+        <w:t>):</w:t>
+      </w:r>
+      <w:r>
+        <w:rPr>
+          <w:rFonts w:ascii="Helvetica" w:hAnsi="Helvetica"/>
+          <w:color w:val="FF0000"/>
+        </w:rPr>
+        <w:t xml:space="preserve"> </w:t>
+      </w:r>
+      <w:r>
+        <w:rPr>
+          <w:rFonts w:ascii="Helvetica" w:hAnsi="Helvetica"/>
+          <w:color w:val="FF0000"/>
+        </w:rPr>
+        <w:t>Overlays the processes space</w:t>
+      </w:r>
+      <w:r>
+        <w:rPr>
+          <w:rFonts w:ascii="Helvetica" w:hAnsi="Helvetica"/>
+          <w:color w:val="FF0000"/>
+        </w:rPr>
+        <w:t xml:space="preserve"> with new program.</w:t>
+      </w:r>
+      <w:r>
+        <w:rPr>
+          <w:rFonts w:ascii="Helvetica" w:hAnsi="Helvetica"/>
+          <w:color w:val="FF0000"/>
+        </w:rPr>
+        <w:t xml:space="preserve"> No windows</w:t>
+      </w:r>
+    </w:p>
+    <w:p>
+      <w:pPr>
+        <w:rPr>
+          <w:rFonts w:ascii="Helvetica" w:hAnsi="Helvetica"/>
+          <w:color w:val="FF0000"/>
+        </w:rPr>
+      </w:pPr>
+      <w:proofErr w:type="gramStart"/>
+      <w:r>
+        <w:rPr>
+          <w:rFonts w:ascii="Helvetica" w:hAnsi="Helvetica"/>
+          <w:b/>
+          <w:color w:val="FF0000"/>
+        </w:rPr>
+        <w:t>Abort(</w:t>
+      </w:r>
+      <w:proofErr w:type="gramEnd"/>
+      <w:r>
+        <w:rPr>
+          <w:rFonts w:ascii="Helvetica" w:hAnsi="Helvetica"/>
+          <w:b/>
+          <w:color w:val="FF0000"/>
+        </w:rPr>
+        <w:t xml:space="preserve">): </w:t>
+      </w:r>
+      <w:r>
+        <w:rPr>
+          <w:rFonts w:ascii="Helvetica" w:hAnsi="Helvetica"/>
+          <w:color w:val="FF0000"/>
+        </w:rPr>
+        <w:t>Like exit() but can</w:t>
+      </w:r>
+      <w:r>
+        <w:rPr>
+          <w:rFonts w:ascii="Helvetica" w:hAnsi="Helvetica"/>
+          <w:color w:val="FF0000"/>
+        </w:rPr>
+        <w:t xml:space="preserve">not </w:t>
+      </w:r>
+      <w:proofErr w:type="spellStart"/>
+      <w:r>
+        <w:rPr>
+          <w:rFonts w:ascii="Helvetica" w:hAnsi="Helvetica"/>
+          <w:color w:val="FF0000"/>
+        </w:rPr>
+        <w:t>o</w:t>
+      </w:r>
+      <w:r>
+        <w:rPr>
+          <w:rFonts w:ascii="Helvetica" w:hAnsi="Helvetica"/>
+          <w:color w:val="FF0000"/>
+        </w:rPr>
+        <w:t>t</w:t>
+      </w:r>
+      <w:proofErr w:type="spellEnd"/>
+      <w:r>
+        <w:rPr>
+          <w:rFonts w:ascii="Helvetica" w:hAnsi="Helvetica"/>
+          <w:color w:val="FF0000"/>
+        </w:rPr>
+        <w:t xml:space="preserve"> close files that are open, </w:t>
+      </w:r>
+      <w:r>
+        <w:rPr>
+          <w:rFonts w:ascii="Helvetica" w:hAnsi="Helvetica"/>
+          <w:color w:val="FF0000"/>
+        </w:rPr>
+        <w:t>delete temporary files and may not flush stream buffer</w:t>
+      </w:r>
+      <w:r>
+        <w:rPr>
+          <w:rFonts w:ascii="Helvetica" w:hAnsi="Helvetica"/>
+          <w:color w:val="FF0000"/>
+        </w:rPr>
+        <w:t>.</w:t>
+      </w:r>
+    </w:p>
+    <w:p>
+      <w:pPr>
+        <w:rPr>
+          <w:rFonts w:ascii="Helvetica" w:hAnsi="Helvetica"/>
+          <w:b/>
+          <w:color w:val="FF0000"/>
+        </w:rPr>
+      </w:pPr>
+      <w:proofErr w:type="gramStart"/>
+      <w:r>
+        <w:rPr>
+          <w:rFonts w:ascii="Helvetica" w:hAnsi="Helvetica"/>
+          <w:b/>
+          <w:color w:val="FF0000"/>
+        </w:rPr>
+        <w:t>Wait(</w:t>
+      </w:r>
+      <w:proofErr w:type="gramEnd"/>
+      <w:r>
+        <w:rPr>
+          <w:rFonts w:ascii="Helvetica" w:hAnsi="Helvetica"/>
+          <w:b/>
+          <w:color w:val="FF0000"/>
+        </w:rPr>
+        <w:t xml:space="preserve">): </w:t>
+      </w:r>
+      <w:r>
+        <w:rPr>
+          <w:rFonts w:ascii="Helvetica" w:hAnsi="Helvetica"/>
+          <w:color w:val="FF0000"/>
+        </w:rPr>
+        <w:t>blocks the calling process until one of its child processes exits or a signal is received</w:t>
+      </w:r>
+      <w:r>
+        <w:rPr>
+          <w:rFonts w:ascii="Helvetica" w:hAnsi="Helvetica"/>
+          <w:b/>
+          <w:color w:val="FF0000"/>
+        </w:rPr>
+        <w:t>.</w:t>
+      </w:r>
+    </w:p>
+    <w:p>
+      <w:pPr>
+        <w:rPr>
+          <w:rFonts w:ascii="Helvetica" w:hAnsi="Helvetica"/>
+          <w:color w:val="FF0000"/>
+        </w:rPr>
+      </w:pPr>
+      <w:proofErr w:type="spellStart"/>
+      <w:proofErr w:type="gramStart"/>
+      <w:r>
+        <w:rPr>
+          <w:rFonts w:ascii="Helvetica" w:hAnsi="Helvetica"/>
+          <w:b/>
+          <w:color w:val="FF0000"/>
+        </w:rPr>
+        <w:t>getPid</w:t>
+      </w:r>
+      <w:proofErr w:type="spellEnd"/>
+      <w:r>
+        <w:rPr>
+          <w:rFonts w:ascii="Helvetica" w:hAnsi="Helvetica"/>
+          <w:color w:val="FF0000"/>
+        </w:rPr>
+        <w:t>(</w:t>
+      </w:r>
+      <w:proofErr w:type="gramEnd"/>
+      <w:r>
+        <w:rPr>
+          <w:rFonts w:ascii="Helvetica" w:hAnsi="Helvetica"/>
+          <w:color w:val="FF0000"/>
+        </w:rPr>
+        <w:t xml:space="preserve">): </w:t>
+      </w:r>
+      <w:r>
+        <w:rPr>
+          <w:rFonts w:ascii="Helvetica" w:hAnsi="Helvetica"/>
+          <w:color w:val="FF0000"/>
+        </w:rPr>
+        <w:t>returns the process ID of the parent of the calling process.</w:t>
+      </w:r>
+    </w:p>
+    <w:p>
+      <w:pPr>
         <w:numPr>
           <w:ilvl w:val="0"/>
           <w:numId w:val="1"/>
@@ -897,6 +2869,85 @@
     </w:p>
     <w:p>
       <w:pPr>
+        <w:rPr>
+          <w:color w:val="FF0000"/>
+        </w:rPr>
+      </w:pPr>
+      <w:proofErr w:type="spellStart"/>
+      <w:r>
+        <w:rPr>
+          <w:color w:val="FF0000"/>
+        </w:rPr>
+        <w:t>Interprocess</w:t>
+      </w:r>
+      <w:proofErr w:type="spellEnd"/>
+      <w:r>
+        <w:rPr>
+          <w:color w:val="FF0000"/>
+        </w:rPr>
+        <w:t xml:space="preserve"> communication</w:t>
+      </w:r>
+      <w:r>
+        <w:rPr>
+          <w:color w:val="FF0000"/>
+        </w:rPr>
+        <w:t xml:space="preserve"> </w:t>
+      </w:r>
+      <w:r>
+        <w:rPr>
+          <w:color w:val="FF0000"/>
+        </w:rPr>
+        <w:t>is a mechanism for cooperating process to exchange data and information</w:t>
+      </w:r>
+      <w:r>
+        <w:rPr>
+          <w:color w:val="FF0000"/>
+        </w:rPr>
+        <w:t>. Consists of two models Shared Memory and Message Passing.</w:t>
+      </w:r>
+      <w:r>
+        <w:rPr>
+          <w:color w:val="FF0000"/>
+        </w:rPr>
+        <w:t xml:space="preserve"> Shared Memory a region of memory is set aside for </w:t>
+      </w:r>
+      <w:r>
+        <w:rPr>
+          <w:color w:val="FF0000"/>
+        </w:rPr>
+        <w:t xml:space="preserve">cooperating processes. </w:t>
+      </w:r>
+      <w:r>
+        <w:rPr>
+          <w:color w:val="FF0000"/>
+        </w:rPr>
+        <w:t xml:space="preserve">Message Passing takes place between </w:t>
+      </w:r>
+      <w:r>
+        <w:rPr>
+          <w:color w:val="FF0000"/>
+        </w:rPr>
+        <w:t>cooperating processes. Less conflict</w:t>
+      </w:r>
+      <w:r>
+        <w:rPr>
+          <w:color w:val="FF0000"/>
+        </w:rPr>
+        <w:t xml:space="preserve">. Blocking or </w:t>
+      </w:r>
+      <w:proofErr w:type="spellStart"/>
+      <w:proofErr w:type="gramStart"/>
+      <w:r>
+        <w:rPr>
+          <w:color w:val="FF0000"/>
+        </w:rPr>
+        <w:t>Non Blocking</w:t>
+      </w:r>
+      <w:proofErr w:type="spellEnd"/>
+      <w:proofErr w:type="gramEnd"/>
+    </w:p>
+    <w:p>
+      <w:pPr>
         <w:numPr>
           <w:ilvl w:val="0"/>
           <w:numId w:val="1"/>
@@ -915,7 +2966,158 @@
     </w:p>
     <w:p>
       <w:pPr>
-        <w:pStyle w:val="Heading1"/>
+        <w:rPr>
+          <w:rFonts w:ascii="Helvetica" w:hAnsi="Helvetica"/>
+          <w:color w:val="FF0000"/>
+        </w:rPr>
+      </w:pPr>
+      <w:r>
+        <w:rPr>
+          <w:rFonts w:ascii="Helvetica" w:hAnsi="Helvetica"/>
+          <w:color w:val="FF0000"/>
+        </w:rPr>
+        <w:t xml:space="preserve">Three </w:t>
+      </w:r>
+      <w:r>
+        <w:rPr>
+          <w:rFonts w:ascii="Helvetica" w:hAnsi="Helvetica"/>
+          <w:color w:val="FF0000"/>
+        </w:rPr>
+        <w:t>strategies</w:t>
+      </w:r>
+      <w:r>
+        <w:rPr>
+          <w:rFonts w:ascii="Helvetica" w:hAnsi="Helvetica"/>
+          <w:color w:val="FF0000"/>
+        </w:rPr>
+        <w:t xml:space="preserve"> for client-server communication</w:t>
+      </w:r>
+      <w:r>
+        <w:rPr>
+          <w:rFonts w:ascii="Helvetica" w:hAnsi="Helvetica"/>
+          <w:color w:val="FF0000"/>
+        </w:rPr>
+        <w:t xml:space="preserve">: socket-pair of processes communicate </w:t>
+      </w:r>
+      <w:r>
+        <w:rPr>
+          <w:rFonts w:ascii="Helvetica" w:hAnsi="Helvetica"/>
+          <w:color w:val="FF0000"/>
+        </w:rPr>
+        <w:t xml:space="preserve">over a network socket, </w:t>
+      </w:r>
+      <w:r>
+        <w:rPr>
+          <w:rFonts w:ascii="Helvetica" w:hAnsi="Helvetica"/>
+          <w:color w:val="FF0000"/>
+        </w:rPr>
+        <w:t>Remote Procedure Calls-</w:t>
+      </w:r>
+      <w:r>
+        <w:rPr>
+          <w:rFonts w:ascii="Helvetica" w:hAnsi="Helvetica"/>
+          <w:color w:val="FF0000"/>
+        </w:rPr>
+        <w:t xml:space="preserve"> </w:t>
+      </w:r>
+      <w:r>
+        <w:rPr>
+          <w:rFonts w:ascii="Helvetica" w:hAnsi="Helvetica"/>
+          <w:color w:val="FF0000"/>
+        </w:rPr>
+        <w:t>sends a request message to a known remote </w:t>
+      </w:r>
+      <w:r>
+        <w:rPr>
+          <w:rFonts w:ascii="Helvetica" w:hAnsi="Helvetica"/>
+          <w:i/>
+          <w:iCs/>
+          <w:color w:val="FF0000"/>
+        </w:rPr>
+        <w:t>server</w:t>
+      </w:r>
+      <w:r>
+        <w:rPr>
+          <w:rFonts w:ascii="Helvetica" w:hAnsi="Helvetica"/>
+          <w:color w:val="FF0000"/>
+        </w:rPr>
+        <w:t> to execute a specified procedure with supplied parameters. The remote server sends a response to the client, and the application continues its process</w:t>
+      </w:r>
+      <w:r>
+        <w:rPr>
+          <w:rFonts w:ascii="Helvetica" w:hAnsi="Helvetica"/>
+          <w:color w:val="FF0000"/>
+        </w:rPr>
+        <w:t xml:space="preserve">, and </w:t>
+      </w:r>
+      <w:r>
+        <w:rPr>
+          <w:rFonts w:ascii="Helvetica" w:hAnsi="Helvetica"/>
+          <w:color w:val="FF0000"/>
+        </w:rPr>
+        <w:t>Pipes-</w:t>
+      </w:r>
+      <w:r>
+        <w:rPr>
+          <w:rFonts w:ascii="Helvetica" w:hAnsi="Helvetica"/>
+          <w:color w:val="FF0000"/>
+        </w:rPr>
+        <w:t xml:space="preserve"> </w:t>
+      </w:r>
+    </w:p>
+    <w:p>
+      <w:pPr>
+        <w:rPr>
+          <w:rFonts w:ascii="Helvetica" w:hAnsi="Helvetica"/>
+          <w:color w:val="FF0000"/>
+        </w:rPr>
+      </w:pPr>
+      <w:r>
+        <w:rPr>
+          <w:rFonts w:ascii="Helvetica" w:hAnsi="Helvetica"/>
+          <w:color w:val="FF0000"/>
+        </w:rPr>
+        <w:t xml:space="preserve">A unidirectional data </w:t>
+      </w:r>
+      <w:proofErr w:type="gramStart"/>
+      <w:r>
+        <w:rPr>
+          <w:rFonts w:ascii="Helvetica" w:hAnsi="Helvetica"/>
+          <w:color w:val="FF0000"/>
+        </w:rPr>
+        <w:t>channel</w:t>
+      </w:r>
+      <w:proofErr w:type="gramEnd"/>
+      <w:r>
+        <w:rPr>
+          <w:rFonts w:ascii="Helvetica" w:hAnsi="Helvetica"/>
+          <w:color w:val="FF0000"/>
+        </w:rPr>
+        <w:t xml:space="preserve">. Data written to the write end of the pipe is buffered by the operating system until it is read from the </w:t>
+      </w:r>
+      <w:proofErr w:type="spellStart"/>
+      <w:r>
+        <w:rPr>
+          <w:rFonts w:ascii="Helvetica" w:hAnsi="Helvetica"/>
+          <w:color w:val="FF0000"/>
+        </w:rPr>
+        <w:t>read</w:t>
+      </w:r>
+      <w:proofErr w:type="spellEnd"/>
+      <w:r>
+        <w:rPr>
+          <w:rFonts w:ascii="Helvetica" w:hAnsi="Helvetica"/>
+          <w:color w:val="FF0000"/>
+        </w:rPr>
+        <w:t xml:space="preserve"> end of the pipe.</w:t>
+      </w:r>
+    </w:p>
+    <w:p>
+      <w:pPr>
+        <w:rPr>
+          <w:rFonts w:ascii="Helvetica" w:hAnsi="Helvetica"/>
+          <w:color w:val="FF0000"/>
+        </w:rPr>
       </w:pPr>
     </w:p>
     <w:p>
@@ -957,6 +3159,8 @@
       <w:r>
         <w:t>.</w:t>
       </w:r>
+      <w:bookmarkStart w:id="0" w:name="_GoBack"/>
+      <w:bookmarkEnd w:id="0"/>
     </w:p>
     <w:p>
       <w:pPr>
@@ -1029,7 +3233,6 @@
       </w:r>
       <w:proofErr w:type="spellStart"/>
       <w:r>
-        <w:lastRenderedPageBreak/>
         <w:t>pthread_join</w:t>
       </w:r>
       <w:proofErr w:type="spellEnd"/>

</xml_diff>

<commit_message>
Added to Study Guide
</commit_message>
<xml_diff>
--- a/Week_5/CS365_Midterm_Study_Guide_Completed.docx
+++ b/Week_5/CS365_Midterm_Study_Guide_Completed.docx
@@ -627,16 +627,7 @@
           <w:color w:val="FF0000"/>
           <w:lang w:eastAsia="en-US"/>
         </w:rPr>
-        <w:t>Asymmetric Multiprocessing</w:t>
-      </w:r>
-      <w:r>
-        <w:rPr>
-          <w:rFonts w:ascii="Helvetica" w:hAnsi="Helvetica"/>
-          <w:b/>
-          <w:color w:val="FF0000"/>
-          <w:lang w:eastAsia="en-US"/>
-        </w:rPr>
-        <w:t>:</w:t>
+        <w:t>Asymmetric Multiprocessing:</w:t>
       </w:r>
       <w:r>
         <w:rPr>
@@ -3159,8 +3150,57 @@
       <w:r>
         <w:t>.</w:t>
       </w:r>
-      <w:bookmarkStart w:id="0" w:name="_GoBack"/>
-      <w:bookmarkEnd w:id="0"/>
+    </w:p>
+    <w:p>
+      <w:pPr>
+        <w:rPr>
+          <w:rFonts w:ascii="Helvetica" w:hAnsi="Helvetica"/>
+          <w:color w:val="FF0000"/>
+        </w:rPr>
+      </w:pPr>
+      <w:r>
+        <w:rPr>
+          <w:rFonts w:ascii="Helvetica" w:hAnsi="Helvetica"/>
+          <w:color w:val="FF0000"/>
+        </w:rPr>
+        <w:t>A thread is a basic CPU utilization</w:t>
+      </w:r>
+      <w:r>
+        <w:rPr>
+          <w:rFonts w:ascii="Helvetica" w:hAnsi="Helvetica"/>
+          <w:color w:val="FF0000"/>
+        </w:rPr>
+        <w:t>, it contains thread ID, program counter, register set, and a stack.</w:t>
+      </w:r>
+    </w:p>
+    <w:p>
+      <w:pPr>
+        <w:rPr>
+          <w:rFonts w:ascii="Helvetica" w:hAnsi="Helvetica"/>
+          <w:color w:val="FF0000"/>
+        </w:rPr>
+      </w:pPr>
+      <w:r>
+        <w:rPr>
+          <w:rFonts w:ascii="Helvetica" w:hAnsi="Helvetica"/>
+          <w:color w:val="FF0000"/>
+        </w:rPr>
+        <w:t xml:space="preserve">A thread is light weight since it shares </w:t>
+      </w:r>
+      <w:r>
+        <w:rPr>
+          <w:rFonts w:ascii="Helvetica" w:hAnsi="Helvetica"/>
+          <w:color w:val="FF0000"/>
+        </w:rPr>
+        <w:t>same code, processes data and other resources with other threads that belong</w:t>
+      </w:r>
+      <w:r>
+        <w:rPr>
+          <w:rFonts w:ascii="Helvetica" w:hAnsi="Helvetica"/>
+          <w:color w:val="FF0000"/>
+        </w:rPr>
+        <w:t xml:space="preserve"> to same process</w:t>
+      </w:r>
     </w:p>
     <w:p>
       <w:pPr>
@@ -3182,6 +3222,83 @@
     </w:p>
     <w:p>
       <w:pPr>
+        <w:rPr>
+          <w:rFonts w:ascii="Helvetica" w:hAnsi="Helvetica"/>
+          <w:color w:val="FF0000"/>
+        </w:rPr>
+      </w:pPr>
+      <w:r>
+        <w:rPr>
+          <w:rFonts w:ascii="Helvetica" w:hAnsi="Helvetica"/>
+          <w:b/>
+          <w:color w:val="FF0000"/>
+        </w:rPr>
+        <w:t>Parallelism:</w:t>
+      </w:r>
+      <w:r>
+        <w:rPr>
+          <w:rFonts w:ascii="Helvetica" w:hAnsi="Helvetica"/>
+          <w:color w:val="FF0000"/>
+        </w:rPr>
+        <w:t xml:space="preserve"> </w:t>
+      </w:r>
+      <w:r>
+        <w:rPr>
+          <w:rFonts w:ascii="Helvetica" w:hAnsi="Helvetica"/>
+          <w:color w:val="FF0000"/>
+        </w:rPr>
+        <w:t>parallelization of computer code across</w:t>
+      </w:r>
+      <w:r>
+        <w:rPr>
+          <w:rFonts w:ascii="Helvetica" w:hAnsi="Helvetica"/>
+          <w:color w:val="FF0000"/>
+        </w:rPr>
+        <w:t xml:space="preserve"> </w:t>
+      </w:r>
+      <w:r>
+        <w:rPr>
+          <w:rFonts w:ascii="Helvetica" w:hAnsi="Helvetica"/>
+          <w:b/>
+          <w:bCs/>
+          <w:color w:val="FF0000"/>
+        </w:rPr>
+        <w:t>multiple</w:t>
+      </w:r>
+      <w:r>
+        <w:rPr>
+          <w:rFonts w:ascii="Helvetica" w:hAnsi="Helvetica"/>
+          <w:color w:val="FF0000"/>
+        </w:rPr>
+        <w:t> processors in parallel computing environments.</w:t>
+      </w:r>
+    </w:p>
+    <w:p>
+      <w:pPr>
+        <w:rPr>
+          <w:rFonts w:ascii="Helvetica" w:hAnsi="Helvetica"/>
+          <w:b/>
+          <w:color w:val="FF0000"/>
+        </w:rPr>
+      </w:pPr>
+      <w:r>
+        <w:rPr>
+          <w:rFonts w:ascii="Helvetica" w:hAnsi="Helvetica"/>
+          <w:b/>
+          <w:color w:val="FF0000"/>
+        </w:rPr>
+        <w:t xml:space="preserve">Concurrency: </w:t>
+      </w:r>
+      <w:r>
+        <w:rPr>
+          <w:rFonts w:ascii="Helvetica" w:hAnsi="Helvetica"/>
+          <w:color w:val="FF0000"/>
+        </w:rPr>
+        <w:t>run several programs or several parts of a program in parallel</w:t>
+      </w:r>
+    </w:p>
+    <w:p>
+      <w:pPr>
         <w:numPr>
           <w:ilvl w:val="0"/>
           <w:numId w:val="1"/>
@@ -3203,6 +3320,96 @@
     </w:p>
     <w:p>
       <w:pPr>
+        <w:rPr>
+          <w:rFonts w:ascii="Helvetica" w:hAnsi="Helvetica"/>
+          <w:color w:val="FF0000"/>
+        </w:rPr>
+      </w:pPr>
+      <w:r>
+        <w:rPr>
+          <w:rFonts w:ascii="Helvetica" w:hAnsi="Helvetica"/>
+          <w:b/>
+          <w:color w:val="FF0000"/>
+        </w:rPr>
+        <w:t>Many to One:</w:t>
+      </w:r>
+      <w:r>
+        <w:rPr>
+          <w:rFonts w:ascii="Helvetica" w:hAnsi="Helvetica"/>
+          <w:color w:val="FF0000"/>
+        </w:rPr>
+        <w:t xml:space="preserve"> Has one kernel thread</w:t>
+      </w:r>
+    </w:p>
+    <w:p>
+      <w:pPr>
+        <w:rPr>
+          <w:rFonts w:ascii="Helvetica" w:hAnsi="Helvetica"/>
+          <w:color w:val="FF0000"/>
+        </w:rPr>
+      </w:pPr>
+      <w:r>
+        <w:rPr>
+          <w:rFonts w:ascii="Helvetica" w:hAnsi="Helvetica"/>
+          <w:b/>
+          <w:color w:val="FF0000"/>
+        </w:rPr>
+        <w:t xml:space="preserve">One-to-One: </w:t>
+      </w:r>
+      <w:r>
+        <w:rPr>
+          <w:rFonts w:ascii="Helvetica" w:hAnsi="Helvetica"/>
+          <w:color w:val="FF0000"/>
+        </w:rPr>
+        <w:t>maps each user thread to a kernel thread</w:t>
+      </w:r>
+    </w:p>
+    <w:p>
+      <w:pPr>
+        <w:rPr>
+          <w:rFonts w:ascii="Helvetica" w:hAnsi="Helvetica"/>
+          <w:color w:val="FF0000"/>
+        </w:rPr>
+      </w:pPr>
+      <w:r>
+        <w:rPr>
+          <w:rFonts w:ascii="Helvetica" w:hAnsi="Helvetica"/>
+          <w:b/>
+          <w:color w:val="FF0000"/>
+        </w:rPr>
+        <w:t>Many-to-Many:</w:t>
+      </w:r>
+      <w:r>
+        <w:rPr>
+          <w:rFonts w:ascii="Helvetica" w:hAnsi="Helvetica"/>
+          <w:color w:val="FF0000"/>
+        </w:rPr>
+        <w:t xml:space="preserve"> </w:t>
+      </w:r>
+      <w:r>
+        <w:rPr>
+          <w:rFonts w:ascii="Helvetica" w:hAnsi="Helvetica"/>
+          <w:color w:val="FF0000"/>
+        </w:rPr>
+        <w:t>multiplexes</w:t>
+      </w:r>
+      <w:r>
+        <w:rPr>
+          <w:rFonts w:ascii="Helvetica" w:hAnsi="Helvetica"/>
+          <w:color w:val="FF0000"/>
+        </w:rPr>
+        <w:t xml:space="preserve"> many user-level threads to </w:t>
+      </w:r>
+      <w:r>
+        <w:rPr>
+          <w:rFonts w:ascii="Helvetica" w:hAnsi="Helvetica"/>
+          <w:color w:val="FF0000"/>
+        </w:rPr>
+        <w:t>smaller or equal kernel threads</w:t>
+      </w:r>
+    </w:p>
+    <w:p>
+      <w:pPr>
         <w:numPr>
           <w:ilvl w:val="0"/>
           <w:numId w:val="1"/>
@@ -3250,6 +3457,214 @@
     </w:p>
     <w:p>
       <w:pPr>
+        <w:rPr>
+          <w:rFonts w:ascii="Helvetica" w:hAnsi="Helvetica"/>
+          <w:color w:val="FF0000"/>
+        </w:rPr>
+      </w:pPr>
+      <w:r>
+        <w:rPr>
+          <w:rFonts w:ascii="Helvetica" w:hAnsi="Helvetica"/>
+          <w:b/>
+          <w:color w:val="FF0000"/>
+        </w:rPr>
+        <w:t>Three thread libraries:</w:t>
+      </w:r>
+      <w:r>
+        <w:rPr>
+          <w:rFonts w:ascii="Helvetica" w:hAnsi="Helvetica"/>
+          <w:b/>
+          <w:color w:val="FF0000"/>
+        </w:rPr>
+        <w:t xml:space="preserve"> </w:t>
+      </w:r>
+      <w:r>
+        <w:rPr>
+          <w:rFonts w:ascii="Helvetica" w:hAnsi="Helvetica"/>
+          <w:b/>
+          <w:color w:val="FF0000"/>
+        </w:rPr>
+        <w:t xml:space="preserve">POSIX </w:t>
+      </w:r>
+      <w:proofErr w:type="spellStart"/>
+      <w:r>
+        <w:rPr>
+          <w:rFonts w:ascii="Helvetica" w:hAnsi="Helvetica"/>
+          <w:color w:val="FF0000"/>
+        </w:rPr>
+        <w:t>Pthreads</w:t>
+      </w:r>
+      <w:proofErr w:type="spellEnd"/>
+      <w:r>
+        <w:rPr>
+          <w:rFonts w:ascii="Helvetica" w:hAnsi="Helvetica"/>
+          <w:color w:val="FF0000"/>
+        </w:rPr>
+        <w:t>, Windows and Java.</w:t>
+      </w:r>
+    </w:p>
+    <w:p>
+      <w:pPr>
+        <w:rPr>
+          <w:rFonts w:ascii="Helvetica" w:hAnsi="Helvetica"/>
+          <w:color w:val="FF0000"/>
+        </w:rPr>
+      </w:pPr>
+      <w:proofErr w:type="spellStart"/>
+      <w:r>
+        <w:rPr>
+          <w:rFonts w:ascii="Helvetica" w:hAnsi="Helvetica"/>
+          <w:b/>
+          <w:color w:val="FF0000"/>
+        </w:rPr>
+        <w:t>Pthread_</w:t>
+      </w:r>
+      <w:proofErr w:type="gramStart"/>
+      <w:r>
+        <w:rPr>
+          <w:rFonts w:ascii="Helvetica" w:hAnsi="Helvetica"/>
+          <w:b/>
+          <w:color w:val="FF0000"/>
+        </w:rPr>
+        <w:t>create</w:t>
+      </w:r>
+      <w:proofErr w:type="spellEnd"/>
+      <w:r>
+        <w:rPr>
+          <w:rFonts w:ascii="Helvetica" w:hAnsi="Helvetica"/>
+          <w:b/>
+          <w:color w:val="FF0000"/>
+        </w:rPr>
+        <w:t>(</w:t>
+      </w:r>
+      <w:proofErr w:type="gramEnd"/>
+      <w:r>
+        <w:rPr>
+          <w:rFonts w:ascii="Helvetica" w:hAnsi="Helvetica"/>
+          <w:b/>
+          <w:color w:val="FF0000"/>
+        </w:rPr>
+        <w:t>):</w:t>
+      </w:r>
+      <w:r>
+        <w:rPr>
+          <w:rFonts w:ascii="Helvetica" w:hAnsi="Helvetica"/>
+          <w:color w:val="FF0000"/>
+        </w:rPr>
+        <w:t xml:space="preserve"> creates separate thread</w:t>
+      </w:r>
+    </w:p>
+    <w:p>
+      <w:pPr>
+        <w:rPr>
+          <w:rFonts w:ascii="Helvetica" w:hAnsi="Helvetica"/>
+          <w:color w:val="FF0000"/>
+        </w:rPr>
+      </w:pPr>
+      <w:proofErr w:type="spellStart"/>
+      <w:r>
+        <w:rPr>
+          <w:rFonts w:ascii="Helvetica" w:hAnsi="Helvetica"/>
+          <w:b/>
+          <w:color w:val="FF0000"/>
+        </w:rPr>
+        <w:t>Pthread_</w:t>
+      </w:r>
+      <w:proofErr w:type="gramStart"/>
+      <w:r>
+        <w:rPr>
+          <w:rFonts w:ascii="Helvetica" w:hAnsi="Helvetica"/>
+          <w:b/>
+          <w:color w:val="FF0000"/>
+        </w:rPr>
+        <w:t>join</w:t>
+      </w:r>
+      <w:proofErr w:type="spellEnd"/>
+      <w:r>
+        <w:rPr>
+          <w:rFonts w:ascii="Helvetica" w:hAnsi="Helvetica"/>
+          <w:b/>
+          <w:color w:val="FF0000"/>
+        </w:rPr>
+        <w:t>(</w:t>
+      </w:r>
+      <w:proofErr w:type="gramEnd"/>
+      <w:r>
+        <w:rPr>
+          <w:rFonts w:ascii="Helvetica" w:hAnsi="Helvetica"/>
+          <w:b/>
+          <w:color w:val="FF0000"/>
+        </w:rPr>
+        <w:t xml:space="preserve">): </w:t>
+      </w:r>
+      <w:r>
+        <w:rPr>
+          <w:rFonts w:ascii="Helvetica" w:hAnsi="Helvetica"/>
+          <w:color w:val="FF0000"/>
+        </w:rPr>
+        <w:t>suspend execution of the calling thread until the target thread terminates</w:t>
+      </w:r>
+    </w:p>
+    <w:p>
+      <w:pPr>
+        <w:rPr>
+          <w:rFonts w:ascii="Helvetica" w:hAnsi="Helvetica"/>
+          <w:color w:val="FF0000"/>
+        </w:rPr>
+      </w:pPr>
+      <w:proofErr w:type="spellStart"/>
+      <w:r>
+        <w:rPr>
+          <w:rFonts w:ascii="Helvetica" w:hAnsi="Helvetica"/>
+          <w:b/>
+          <w:color w:val="FF0000"/>
+        </w:rPr>
+        <w:t>Pthread_</w:t>
+      </w:r>
+      <w:proofErr w:type="gramStart"/>
+      <w:r>
+        <w:rPr>
+          <w:rFonts w:ascii="Helvetica" w:hAnsi="Helvetica"/>
+          <w:b/>
+          <w:color w:val="FF0000"/>
+        </w:rPr>
+        <w:t>exit</w:t>
+      </w:r>
+      <w:proofErr w:type="spellEnd"/>
+      <w:r>
+        <w:rPr>
+          <w:rFonts w:ascii="Helvetica" w:hAnsi="Helvetica"/>
+          <w:b/>
+          <w:color w:val="FF0000"/>
+        </w:rPr>
+        <w:t>(</w:t>
+      </w:r>
+      <w:proofErr w:type="gramEnd"/>
+      <w:r>
+        <w:rPr>
+          <w:rFonts w:ascii="Helvetica" w:hAnsi="Helvetica"/>
+          <w:b/>
+          <w:color w:val="FF0000"/>
+        </w:rPr>
+        <w:t>):</w:t>
+      </w:r>
+      <w:r>
+        <w:rPr>
+          <w:rFonts w:ascii="Helvetica" w:hAnsi="Helvetica"/>
+          <w:color w:val="FF0000"/>
+        </w:rPr>
+        <w:t xml:space="preserve"> </w:t>
+      </w:r>
+      <w:r>
+        <w:rPr>
+          <w:rFonts w:ascii="Helvetica" w:hAnsi="Helvetica"/>
+          <w:color w:val="FF0000"/>
+        </w:rPr>
+        <w:t>terminates the calling thread, making its exit status available to any waiting threads.</w:t>
+      </w:r>
+    </w:p>
+    <w:p>
+      <w:pPr>
         <w:numPr>
           <w:ilvl w:val="0"/>
           <w:numId w:val="1"/>
@@ -3285,6 +3700,142 @@
     </w:p>
     <w:p>
       <w:pPr>
+        <w:rPr>
+          <w:rFonts w:ascii="Helvetica" w:hAnsi="Helvetica"/>
+          <w:color w:val="FF0000"/>
+        </w:rPr>
+      </w:pPr>
+      <w:r>
+        <w:rPr>
+          <w:rFonts w:ascii="Helvetica" w:hAnsi="Helvetica"/>
+          <w:b/>
+          <w:color w:val="FF0000"/>
+        </w:rPr>
+        <w:t>Signal Handling:</w:t>
+      </w:r>
+      <w:r>
+        <w:rPr>
+          <w:rFonts w:ascii="Helvetica" w:hAnsi="Helvetica"/>
+          <w:b/>
+          <w:color w:val="FF0000"/>
+        </w:rPr>
+        <w:t xml:space="preserve"> </w:t>
+      </w:r>
+      <w:r>
+        <w:rPr>
+          <w:rFonts w:ascii="Helvetica" w:hAnsi="Helvetica"/>
+          <w:color w:val="FF0000"/>
+        </w:rPr>
+        <w:t>S</w:t>
+      </w:r>
+      <w:r>
+        <w:rPr>
+          <w:rFonts w:ascii="Helvetica" w:hAnsi="Helvetica"/>
+          <w:color w:val="FF0000"/>
+        </w:rPr>
+        <w:t>i</w:t>
+      </w:r>
+      <w:r>
+        <w:rPr>
+          <w:rFonts w:ascii="Helvetica" w:hAnsi="Helvetica"/>
+          <w:color w:val="FF0000"/>
+        </w:rPr>
+        <w:t>gnal</w:t>
+      </w:r>
+      <w:r>
+        <w:rPr>
+          <w:rFonts w:ascii="Helvetica" w:hAnsi="Helvetica"/>
+          <w:color w:val="FF0000"/>
+        </w:rPr>
+        <w:t xml:space="preserve"> is generated, signal is delivered, signal is the handled one of two ways either by default handler or user-defined handler.</w:t>
+      </w:r>
+    </w:p>
+    <w:p>
+      <w:pPr>
+        <w:rPr>
+          <w:rFonts w:ascii="Helvetica" w:hAnsi="Helvetica"/>
+          <w:color w:val="FF0000"/>
+        </w:rPr>
+      </w:pPr>
+      <w:r>
+        <w:rPr>
+          <w:rFonts w:ascii="Helvetica" w:hAnsi="Helvetica"/>
+          <w:b/>
+          <w:color w:val="FF0000"/>
+        </w:rPr>
+        <w:t>Thread cancell</w:t>
+      </w:r>
+      <w:r>
+        <w:rPr>
+          <w:rFonts w:ascii="Helvetica" w:hAnsi="Helvetica"/>
+          <w:b/>
+          <w:color w:val="FF0000"/>
+        </w:rPr>
+        <w:t>ation:</w:t>
+      </w:r>
+      <w:r>
+        <w:rPr>
+          <w:rFonts w:ascii="Helvetica" w:hAnsi="Helvetica"/>
+          <w:color w:val="FF0000"/>
+        </w:rPr>
+        <w:t xml:space="preserve"> termination of thread before completion.</w:t>
+      </w:r>
+    </w:p>
+    <w:p>
+      <w:pPr>
+        <w:rPr>
+          <w:rFonts w:ascii="Helvetica" w:hAnsi="Helvetica"/>
+          <w:color w:val="FF0000"/>
+        </w:rPr>
+      </w:pPr>
+      <w:r>
+        <w:rPr>
+          <w:rFonts w:ascii="Helvetica" w:hAnsi="Helvetica"/>
+          <w:b/>
+          <w:color w:val="FF0000"/>
+        </w:rPr>
+        <w:t>Thread Local Storage:</w:t>
+      </w:r>
+      <w:r>
+        <w:rPr>
+          <w:rFonts w:ascii="Helvetica" w:hAnsi="Helvetica"/>
+          <w:color w:val="FF0000"/>
+        </w:rPr>
+        <w:t xml:space="preserve"> </w:t>
+      </w:r>
+      <w:r>
+        <w:rPr>
+          <w:rFonts w:ascii="Helvetica" w:hAnsi="Helvetica"/>
+          <w:color w:val="FF0000"/>
+        </w:rPr>
+        <w:t>copy of data if needed by thread.</w:t>
+      </w:r>
+    </w:p>
+    <w:p>
+      <w:pPr>
+        <w:rPr>
+          <w:rFonts w:ascii="Helvetica" w:hAnsi="Helvetica"/>
+          <w:color w:val="FF0000"/>
+        </w:rPr>
+      </w:pPr>
+      <w:r>
+        <w:rPr>
+          <w:rFonts w:ascii="Helvetica" w:hAnsi="Helvetica"/>
+          <w:b/>
+          <w:color w:val="FF0000"/>
+        </w:rPr>
+        <w:t xml:space="preserve">Scheduler Activations: </w:t>
+      </w:r>
+      <w:r>
+        <w:rPr>
+          <w:rFonts w:ascii="Helvetica" w:hAnsi="Helvetica"/>
+          <w:color w:val="FF0000"/>
+        </w:rPr>
+        <w:t>scheme of communication between user thread library and kernel.</w:t>
+      </w:r>
+    </w:p>
+    <w:p>
+      <w:pPr>
         <w:numPr>
           <w:ilvl w:val="0"/>
           <w:numId w:val="1"/>
@@ -3298,6 +3849,111 @@
         <w:t xml:space="preserve">Windows threads and Linux threads </w:t>
       </w:r>
     </w:p>
+    <w:p>
+      <w:pPr>
+        <w:rPr>
+          <w:rFonts w:ascii="Helvetica" w:hAnsi="Helvetica"/>
+          <w:color w:val="FF0000"/>
+        </w:rPr>
+      </w:pPr>
+      <w:r>
+        <w:rPr>
+          <w:rFonts w:ascii="Helvetica" w:hAnsi="Helvetica"/>
+          <w:b/>
+          <w:color w:val="FF0000"/>
+        </w:rPr>
+        <w:t xml:space="preserve">Windows: </w:t>
+      </w:r>
+      <w:r>
+        <w:rPr>
+          <w:rFonts w:ascii="Helvetica" w:hAnsi="Helvetica"/>
+          <w:color w:val="FF0000"/>
+        </w:rPr>
+        <w:t xml:space="preserve">uses one-to-one mapping, has thread id, </w:t>
+      </w:r>
+      <w:r>
+        <w:rPr>
+          <w:rFonts w:ascii="Helvetica" w:hAnsi="Helvetica"/>
+          <w:color w:val="FF0000"/>
+        </w:rPr>
+        <w:t>register set, user stack, private storage</w:t>
+      </w:r>
+      <w:r>
+        <w:rPr>
+          <w:rFonts w:ascii="Helvetica" w:hAnsi="Helvetica"/>
+          <w:color w:val="FF0000"/>
+        </w:rPr>
+        <w:t xml:space="preserve"> each process may contain one or more </w:t>
+      </w:r>
+      <w:proofErr w:type="spellStart"/>
+      <w:r>
+        <w:rPr>
+          <w:rFonts w:ascii="Helvetica" w:hAnsi="Helvetica"/>
+          <w:color w:val="FF0000"/>
+        </w:rPr>
+        <w:t>thresds</w:t>
+      </w:r>
+      <w:proofErr w:type="spellEnd"/>
+      <w:r>
+        <w:rPr>
+          <w:rFonts w:ascii="Helvetica" w:hAnsi="Helvetica"/>
+          <w:color w:val="FF0000"/>
+        </w:rPr>
+        <w:t>.</w:t>
+      </w:r>
+    </w:p>
+    <w:p>
+      <w:pPr>
+        <w:rPr>
+          <w:rFonts w:ascii="Helvetica" w:hAnsi="Helvetica"/>
+          <w:color w:val="FF0000"/>
+        </w:rPr>
+      </w:pPr>
+      <w:r>
+        <w:rPr>
+          <w:rFonts w:ascii="Helvetica" w:hAnsi="Helvetica"/>
+          <w:b/>
+          <w:color w:val="FF0000"/>
+        </w:rPr>
+        <w:t xml:space="preserve">Linux: </w:t>
+      </w:r>
+      <w:r>
+        <w:rPr>
+          <w:rFonts w:ascii="Helvetica" w:hAnsi="Helvetica"/>
+          <w:color w:val="FF0000"/>
+        </w:rPr>
+        <w:t>Can use clone system call</w:t>
+      </w:r>
+      <w:r>
+        <w:rPr>
+          <w:rFonts w:ascii="Helvetica" w:hAnsi="Helvetica"/>
+          <w:color w:val="FF0000"/>
+        </w:rPr>
+        <w:t>. Does not distinguish between processes and threads</w:t>
+      </w:r>
+      <w:r>
+        <w:rPr>
+          <w:rFonts w:ascii="Helvetica" w:hAnsi="Helvetica"/>
+          <w:color w:val="FF0000"/>
+        </w:rPr>
+        <w:t xml:space="preserve">. Also referred to as </w:t>
+      </w:r>
+      <w:r>
+        <w:rPr>
+          <w:rFonts w:ascii="Helvetica" w:hAnsi="Helvetica"/>
+          <w:b/>
+          <w:color w:val="FF0000"/>
+        </w:rPr>
+        <w:t>Task</w:t>
+      </w:r>
+      <w:r>
+        <w:rPr>
+          <w:rFonts w:ascii="Helvetica" w:hAnsi="Helvetica"/>
+          <w:color w:val="FF0000"/>
+        </w:rPr>
+        <w:t xml:space="preserve"> in Linux.</w:t>
+      </w:r>
+    </w:p>
     <w:p/>
     <w:p>
       <w:pPr>
@@ -3335,15 +3991,189 @@
         <w:rPr>
           <w:lang w:eastAsia="en-US"/>
         </w:rPr>
-        <w:t>preemtive</w:t>
+        <w:t>preemti</w:t>
+      </w:r>
+      <w:r>
+        <w:rPr>
+          <w:lang w:eastAsia="en-US"/>
+        </w:rPr>
+        <w:t>ve</w:t>
       </w:r>
       <w:proofErr w:type="spellEnd"/>
       <w:r>
         <w:rPr>
           <w:lang w:eastAsia="en-US"/>
         </w:rPr>
-        <w:t xml:space="preserve"> scheduling, dispatch latency,</w:t>
-      </w:r>
+        <w:t xml:space="preserve"> scheduling, dispatch latency.</w:t>
+      </w:r>
+    </w:p>
+    <w:p>
+      <w:pPr>
+        <w:rPr>
+          <w:rFonts w:ascii="Helvetica" w:hAnsi="Helvetica"/>
+          <w:color w:val="FF0000"/>
+          <w:lang w:eastAsia="en-US"/>
+        </w:rPr>
+      </w:pPr>
+      <w:r>
+        <w:rPr>
+          <w:rFonts w:ascii="Helvetica" w:hAnsi="Helvetica"/>
+          <w:b/>
+          <w:color w:val="FF0000"/>
+          <w:lang w:eastAsia="en-US"/>
+        </w:rPr>
+        <w:t>Short term Schedul</w:t>
+      </w:r>
+      <w:r>
+        <w:rPr>
+          <w:rFonts w:ascii="Helvetica" w:hAnsi="Helvetica"/>
+          <w:b/>
+          <w:color w:val="FF0000"/>
+          <w:lang w:eastAsia="en-US"/>
+        </w:rPr>
+        <w:t xml:space="preserve">er: </w:t>
+      </w:r>
+      <w:r>
+        <w:rPr>
+          <w:rFonts w:ascii="Helvetica" w:hAnsi="Helvetica"/>
+          <w:color w:val="FF0000"/>
+          <w:lang w:eastAsia="en-US"/>
+        </w:rPr>
+        <w:t>selects processes in ready que</w:t>
+      </w:r>
+      <w:r>
+        <w:rPr>
+          <w:rFonts w:ascii="Helvetica" w:hAnsi="Helvetica"/>
+          <w:color w:val="FF0000"/>
+          <w:lang w:eastAsia="en-US"/>
+        </w:rPr>
+        <w:t>ue and allocates CPU to one of them.</w:t>
+      </w:r>
+    </w:p>
+    <w:p>
+      <w:pPr>
+        <w:rPr>
+          <w:rFonts w:ascii="Helvetica" w:hAnsi="Helvetica"/>
+          <w:color w:val="FF0000"/>
+          <w:lang w:eastAsia="en-US"/>
+        </w:rPr>
+      </w:pPr>
+      <w:r>
+        <w:rPr>
+          <w:rFonts w:ascii="Helvetica" w:hAnsi="Helvetica"/>
+          <w:b/>
+          <w:color w:val="FF0000"/>
+          <w:lang w:eastAsia="en-US"/>
+        </w:rPr>
+        <w:t>Preemptive:</w:t>
+      </w:r>
+      <w:r>
+        <w:rPr>
+          <w:rFonts w:ascii="Helvetica" w:hAnsi="Helvetica"/>
+          <w:b/>
+          <w:color w:val="FF0000"/>
+          <w:lang w:eastAsia="en-US"/>
+        </w:rPr>
+        <w:t xml:space="preserve"> </w:t>
+      </w:r>
+      <w:r>
+        <w:rPr>
+          <w:rFonts w:ascii="Helvetica" w:hAnsi="Helvetica"/>
+          <w:color w:val="FF0000"/>
+          <w:lang w:eastAsia="en-US"/>
+        </w:rPr>
+        <w:t>Maybe interrupted and moved to ready queue</w:t>
+      </w:r>
+      <w:r>
+        <w:rPr>
+          <w:rFonts w:ascii="Helvetica" w:hAnsi="Helvetica"/>
+          <w:b/>
+          <w:color w:val="FF0000"/>
+          <w:lang w:eastAsia="en-US"/>
+        </w:rPr>
+        <w:t xml:space="preserve"> </w:t>
+      </w:r>
+    </w:p>
+    <w:p>
+      <w:pPr>
+        <w:rPr>
+          <w:rFonts w:ascii="Helvetica" w:hAnsi="Helvetica"/>
+          <w:color w:val="FF0000"/>
+          <w:lang w:eastAsia="en-US"/>
+        </w:rPr>
+      </w:pPr>
+      <w:proofErr w:type="spellStart"/>
+      <w:r>
+        <w:rPr>
+          <w:rFonts w:ascii="Helvetica" w:hAnsi="Helvetica"/>
+          <w:b/>
+          <w:color w:val="FF0000"/>
+          <w:lang w:eastAsia="en-US"/>
+        </w:rPr>
+        <w:t>Nonpreemptive</w:t>
+      </w:r>
+      <w:proofErr w:type="spellEnd"/>
+      <w:r>
+        <w:rPr>
+          <w:rFonts w:ascii="Helvetica" w:hAnsi="Helvetica"/>
+          <w:b/>
+          <w:color w:val="FF0000"/>
+          <w:lang w:eastAsia="en-US"/>
+        </w:rPr>
+        <w:t>:</w:t>
+      </w:r>
+      <w:r>
+        <w:rPr>
+          <w:rFonts w:ascii="Helvetica" w:hAnsi="Helvetica"/>
+          <w:color w:val="FF0000"/>
+          <w:lang w:eastAsia="en-US"/>
+        </w:rPr>
+        <w:t xml:space="preserve"> </w:t>
+      </w:r>
+      <w:r>
+        <w:rPr>
+          <w:rFonts w:ascii="Helvetica" w:hAnsi="Helvetica"/>
+          <w:color w:val="FF0000"/>
+          <w:lang w:eastAsia="en-US"/>
+        </w:rPr>
+        <w:t>Stays on CPU.</w:t>
+      </w:r>
+    </w:p>
+    <w:p>
+      <w:pPr>
+        <w:rPr>
+          <w:rFonts w:ascii="Helvetica" w:hAnsi="Helvetica"/>
+          <w:color w:val="FF0000"/>
+        </w:rPr>
+      </w:pPr>
+      <w:r>
+        <w:rPr>
+          <w:rFonts w:ascii="Helvetica" w:hAnsi="Helvetica"/>
+          <w:b/>
+          <w:color w:val="FF0000"/>
+          <w:lang w:eastAsia="en-US"/>
+        </w:rPr>
+        <w:t>Dispatch Latency:</w:t>
+      </w:r>
+      <w:r>
+        <w:rPr>
+          <w:rFonts w:ascii="Helvetica" w:hAnsi="Helvetica"/>
+          <w:b/>
+          <w:color w:val="FF0000"/>
+          <w:lang w:eastAsia="en-US"/>
+        </w:rPr>
+        <w:t xml:space="preserve"> </w:t>
+      </w:r>
+      <w:r>
+        <w:rPr>
+          <w:rFonts w:ascii="Helvetica" w:hAnsi="Helvetica"/>
+          <w:color w:val="FF0000"/>
+          <w:lang w:eastAsia="en-US"/>
+        </w:rPr>
+        <w:t>Time it takes to stop one process and start another</w:t>
+      </w:r>
+      <w:bookmarkStart w:id="0" w:name="_GoBack"/>
+      <w:bookmarkEnd w:id="0"/>
     </w:p>
     <w:p>
       <w:pPr>
@@ -3553,6 +4383,7 @@
         <w:ind w:left="0"/>
       </w:pPr>
       <w:r>
+        <w:lastRenderedPageBreak/>
         <w:t>Know the three requirements for the solution of critical section problem, can prove whether a solution satisfies the three CS requirements</w:t>
       </w:r>
     </w:p>
@@ -4860,6 +5691,50 @@
     <w:lsdException w:name="Subtitle" w:qFormat="1"/>
     <w:lsdException w:name="Strong" w:qFormat="1"/>
     <w:lsdException w:name="Emphasis" w:qFormat="1"/>
+    <w:lsdException w:name="Normal Table" w:semiHidden="1" w:unhideWhenUsed="1"/>
+    <w:lsdException w:name="Table Simple 1" w:semiHidden="1" w:unhideWhenUsed="1"/>
+    <w:lsdException w:name="Table Simple 2" w:semiHidden="1" w:unhideWhenUsed="1"/>
+    <w:lsdException w:name="Table Simple 3" w:semiHidden="1" w:unhideWhenUsed="1"/>
+    <w:lsdException w:name="Table Classic 1" w:semiHidden="1" w:unhideWhenUsed="1"/>
+    <w:lsdException w:name="Table Classic 2" w:semiHidden="1" w:unhideWhenUsed="1"/>
+    <w:lsdException w:name="Table Classic 3" w:semiHidden="1" w:unhideWhenUsed="1"/>
+    <w:lsdException w:name="Table Classic 4" w:semiHidden="1" w:unhideWhenUsed="1"/>
+    <w:lsdException w:name="Table Colorful 1" w:semiHidden="1" w:unhideWhenUsed="1"/>
+    <w:lsdException w:name="Table Colorful 2" w:semiHidden="1" w:unhideWhenUsed="1"/>
+    <w:lsdException w:name="Table Colorful 3" w:semiHidden="1" w:unhideWhenUsed="1"/>
+    <w:lsdException w:name="Table Columns 1" w:semiHidden="1" w:unhideWhenUsed="1"/>
+    <w:lsdException w:name="Table Columns 2" w:semiHidden="1" w:unhideWhenUsed="1"/>
+    <w:lsdException w:name="Table Columns 3" w:semiHidden="1" w:unhideWhenUsed="1"/>
+    <w:lsdException w:name="Table Columns 4" w:semiHidden="1" w:unhideWhenUsed="1"/>
+    <w:lsdException w:name="Table Columns 5" w:semiHidden="1" w:unhideWhenUsed="1"/>
+    <w:lsdException w:name="Table Grid 1" w:semiHidden="1" w:unhideWhenUsed="1"/>
+    <w:lsdException w:name="Table Grid 2" w:semiHidden="1" w:unhideWhenUsed="1"/>
+    <w:lsdException w:name="Table Grid 3" w:semiHidden="1" w:unhideWhenUsed="1"/>
+    <w:lsdException w:name="Table Grid 4" w:semiHidden="1" w:unhideWhenUsed="1"/>
+    <w:lsdException w:name="Table Grid 5" w:semiHidden="1" w:unhideWhenUsed="1"/>
+    <w:lsdException w:name="Table Grid 6" w:semiHidden="1" w:unhideWhenUsed="1"/>
+    <w:lsdException w:name="Table Grid 7" w:semiHidden="1" w:unhideWhenUsed="1"/>
+    <w:lsdException w:name="Table Grid 8" w:semiHidden="1" w:unhideWhenUsed="1"/>
+    <w:lsdException w:name="Table List 1" w:semiHidden="1" w:unhideWhenUsed="1"/>
+    <w:lsdException w:name="Table List 2" w:semiHidden="1" w:unhideWhenUsed="1"/>
+    <w:lsdException w:name="Table List 3" w:semiHidden="1" w:unhideWhenUsed="1"/>
+    <w:lsdException w:name="Table List 4" w:semiHidden="1" w:unhideWhenUsed="1"/>
+    <w:lsdException w:name="Table List 5" w:semiHidden="1" w:unhideWhenUsed="1"/>
+    <w:lsdException w:name="Table List 6" w:semiHidden="1" w:unhideWhenUsed="1"/>
+    <w:lsdException w:name="Table List 7" w:semiHidden="1" w:unhideWhenUsed="1"/>
+    <w:lsdException w:name="Table List 8" w:semiHidden="1" w:unhideWhenUsed="1"/>
+    <w:lsdException w:name="Table 3D effects 1" w:semiHidden="1" w:unhideWhenUsed="1"/>
+    <w:lsdException w:name="Table 3D effects 2" w:semiHidden="1" w:unhideWhenUsed="1"/>
+    <w:lsdException w:name="Table 3D effects 3" w:semiHidden="1" w:unhideWhenUsed="1"/>
+    <w:lsdException w:name="Table Contemporary" w:semiHidden="1" w:unhideWhenUsed="1"/>
+    <w:lsdException w:name="Table Elegant" w:semiHidden="1" w:unhideWhenUsed="1"/>
+    <w:lsdException w:name="Table Professional" w:semiHidden="1" w:unhideWhenUsed="1"/>
+    <w:lsdException w:name="Table Subtle 1" w:semiHidden="1" w:unhideWhenUsed="1"/>
+    <w:lsdException w:name="Table Subtle 2" w:semiHidden="1" w:unhideWhenUsed="1"/>
+    <w:lsdException w:name="Table Web 1" w:semiHidden="1" w:unhideWhenUsed="1"/>
+    <w:lsdException w:name="Table Web 2" w:semiHidden="1" w:unhideWhenUsed="1"/>
+    <w:lsdException w:name="Table Web 3" w:semiHidden="1" w:unhideWhenUsed="1"/>
+    <w:lsdException w:name="Table Theme" w:semiHidden="1" w:unhideWhenUsed="1"/>
     <w:lsdException w:name="Placeholder Text" w:semiHidden="1" w:uiPriority="99" w:unhideWhenUsed="1"/>
     <w:lsdException w:name="No Spacing" w:uiPriority="99" w:qFormat="1"/>
     <w:lsdException w:name="Light Shading" w:uiPriority="99"/>
@@ -4978,8 +5853,8 @@
     <w:lsdException w:name="Plain Table 5" w:uiPriority="31" w:qFormat="1"/>
     <w:lsdException w:name="Grid Table Light" w:uiPriority="32" w:qFormat="1"/>
     <w:lsdException w:name="Grid Table 1 Light" w:uiPriority="33" w:qFormat="1"/>
-    <w:lsdException w:name="Grid Table 2" w:semiHidden="1" w:uiPriority="37" w:unhideWhenUsed="1"/>
-    <w:lsdException w:name="Grid Table 3" w:semiHidden="1" w:uiPriority="39" w:unhideWhenUsed="1" w:qFormat="1"/>
+    <w:lsdException w:name="Grid Table 2" w:uiPriority="37"/>
+    <w:lsdException w:name="Grid Table 3" w:uiPriority="39" w:qFormat="1"/>
     <w:lsdException w:name="Grid Table 4" w:uiPriority="49"/>
     <w:lsdException w:name="Grid Table 5 Dark" w:uiPriority="50"/>
     <w:lsdException w:name="Grid Table 6 Colorful" w:uiPriority="51"/>
@@ -5111,11 +5986,14 @@
   </w:style>
   <w:style w:type="character" w:default="1" w:styleId="DefaultParagraphFont">
     <w:name w:val="Default Paragraph Font"/>
-    <w:semiHidden/>
+    <w:uiPriority w:val="1"/>
+    <w:unhideWhenUsed/>
   </w:style>
   <w:style w:type="table" w:default="1" w:styleId="TableNormal">
     <w:name w:val="Normal Table"/>
+    <w:uiPriority w:val="99"/>
     <w:semiHidden/>
+    <w:unhideWhenUsed/>
     <w:tblPr>
       <w:tblInd w:w="0" w:type="dxa"/>
       <w:tblCellMar>
@@ -5128,7 +6006,9 @@
   </w:style>
   <w:style w:type="numbering" w:default="1" w:styleId="NoList">
     <w:name w:val="No List"/>
+    <w:uiPriority w:val="99"/>
     <w:semiHidden/>
+    <w:unhideWhenUsed/>
   </w:style>
 </w:styles>
 </file>

</xml_diff>